<commit_message>
DSAFinal + case study
</commit_message>
<xml_diff>
--- a/Data-Structures/CaseStudy/CaseStudy.docx
+++ b/Data-Structures/CaseStudy/CaseStudy.docx
@@ -64,16 +64,2537 @@
         <w:t>Mike LeBlanc</w:t>
       </w:r>
     </w:p>
+    <w:sdt>
+      <w:sdtPr>
+        <w:id w:val="2094972427"/>
+        <w:docPartObj>
+          <w:docPartGallery w:val="Table of Contents"/>
+          <w:docPartUnique/>
+        </w:docPartObj>
+      </w:sdtPr>
+      <w:sdtEndPr>
+        <w:rPr>
+          <w:rFonts w:asciiTheme="minorHAnsi" w:eastAsiaTheme="minorHAnsi" w:hAnsiTheme="minorHAnsi" w:cstheme="minorBidi"/>
+          <w:b/>
+          <w:bCs/>
+          <w:noProof/>
+          <w:color w:val="auto"/>
+          <w:kern w:val="2"/>
+          <w:sz w:val="22"/>
+          <w:szCs w:val="22"/>
+          <w:lang w:val="en-CA"/>
+          <w14:ligatures w14:val="standardContextual"/>
+        </w:rPr>
+      </w:sdtEndPr>
+      <w:sdtContent>
+        <w:p>
+          <w:pPr>
+            <w:pStyle w:val="TOCHeading"/>
+          </w:pPr>
+          <w:r>
+            <w:t>Table of Contents</w:t>
+          </w:r>
+        </w:p>
+        <w:p>
+          <w:pPr>
+            <w:pStyle w:val="TOC1"/>
+            <w:tabs>
+              <w:tab w:val="right" w:leader="dot" w:pos="9350"/>
+            </w:tabs>
+            <w:rPr>
+              <w:rFonts w:eastAsiaTheme="minorEastAsia"/>
+              <w:noProof/>
+              <w:sz w:val="24"/>
+              <w:szCs w:val="24"/>
+              <w:lang w:eastAsia="en-CA"/>
+            </w:rPr>
+          </w:pPr>
+          <w:r>
+            <w:fldChar w:fldCharType="begin"/>
+          </w:r>
+          <w:r>
+            <w:instrText xml:space="preserve"> TOC \o "1-3" \h \z \u </w:instrText>
+          </w:r>
+          <w:r>
+            <w:fldChar w:fldCharType="separate"/>
+          </w:r>
+          <w:hyperlink w:anchor="_Toc161469775" w:history="1">
+            <w:r>
+              <w:rPr>
+                <w:rStyle w:val="Hyperlink"/>
+                <w:noProof/>
+              </w:rPr>
+              <w:t>Introduction:</w:t>
+            </w:r>
+            <w:r>
+              <w:rPr>
+                <w:noProof/>
+                <w:webHidden/>
+              </w:rPr>
+              <w:tab/>
+            </w:r>
+            <w:r>
+              <w:rPr>
+                <w:noProof/>
+                <w:webHidden/>
+              </w:rPr>
+              <w:fldChar w:fldCharType="begin"/>
+            </w:r>
+            <w:r>
+              <w:rPr>
+                <w:noProof/>
+                <w:webHidden/>
+              </w:rPr>
+              <w:instrText xml:space="preserve"> PAGEREF _Toc161469775 \h </w:instrText>
+            </w:r>
+            <w:r>
+              <w:rPr>
+                <w:noProof/>
+                <w:webHidden/>
+              </w:rPr>
+            </w:r>
+            <w:r>
+              <w:rPr>
+                <w:noProof/>
+                <w:webHidden/>
+              </w:rPr>
+              <w:fldChar w:fldCharType="separate"/>
+            </w:r>
+            <w:r>
+              <w:rPr>
+                <w:noProof/>
+                <w:webHidden/>
+              </w:rPr>
+              <w:t>3</w:t>
+            </w:r>
+            <w:r>
+              <w:rPr>
+                <w:noProof/>
+                <w:webHidden/>
+              </w:rPr>
+              <w:fldChar w:fldCharType="end"/>
+            </w:r>
+          </w:hyperlink>
+        </w:p>
+        <w:p>
+          <w:pPr>
+            <w:pStyle w:val="TOC1"/>
+            <w:tabs>
+              <w:tab w:val="right" w:leader="dot" w:pos="9350"/>
+            </w:tabs>
+            <w:rPr>
+              <w:rFonts w:eastAsiaTheme="minorEastAsia"/>
+              <w:noProof/>
+              <w:sz w:val="24"/>
+              <w:szCs w:val="24"/>
+              <w:lang w:eastAsia="en-CA"/>
+            </w:rPr>
+          </w:pPr>
+          <w:hyperlink w:anchor="_Toc161469776" w:history="1">
+            <w:r>
+              <w:rPr>
+                <w:rStyle w:val="Hyperlink"/>
+                <w:noProof/>
+              </w:rPr>
+              <w:t>Arrays:</w:t>
+            </w:r>
+            <w:r>
+              <w:rPr>
+                <w:noProof/>
+                <w:webHidden/>
+              </w:rPr>
+              <w:tab/>
+            </w:r>
+            <w:r>
+              <w:rPr>
+                <w:noProof/>
+                <w:webHidden/>
+              </w:rPr>
+              <w:fldChar w:fldCharType="begin"/>
+            </w:r>
+            <w:r>
+              <w:rPr>
+                <w:noProof/>
+                <w:webHidden/>
+              </w:rPr>
+              <w:instrText xml:space="preserve"> PAGEREF _Toc161469776 \h </w:instrText>
+            </w:r>
+            <w:r>
+              <w:rPr>
+                <w:noProof/>
+                <w:webHidden/>
+              </w:rPr>
+            </w:r>
+            <w:r>
+              <w:rPr>
+                <w:noProof/>
+                <w:webHidden/>
+              </w:rPr>
+              <w:fldChar w:fldCharType="separate"/>
+            </w:r>
+            <w:r>
+              <w:rPr>
+                <w:noProof/>
+                <w:webHidden/>
+              </w:rPr>
+              <w:t>3</w:t>
+            </w:r>
+            <w:r>
+              <w:rPr>
+                <w:noProof/>
+                <w:webHidden/>
+              </w:rPr>
+              <w:fldChar w:fldCharType="end"/>
+            </w:r>
+          </w:hyperlink>
+        </w:p>
+        <w:p>
+          <w:pPr>
+            <w:pStyle w:val="TOC2"/>
+            <w:tabs>
+              <w:tab w:val="right" w:leader="dot" w:pos="9350"/>
+            </w:tabs>
+            <w:rPr>
+              <w:rFonts w:eastAsiaTheme="minorEastAsia"/>
+              <w:noProof/>
+              <w:sz w:val="24"/>
+              <w:szCs w:val="24"/>
+              <w:lang w:eastAsia="en-CA"/>
+            </w:rPr>
+          </w:pPr>
+          <w:hyperlink w:anchor="_Toc161469777" w:history="1">
+            <w:r>
+              <w:rPr>
+                <w:rStyle w:val="Hyperlink"/>
+                <w:noProof/>
+              </w:rPr>
+              <w:t>Contacts Management in Phones:</w:t>
+            </w:r>
+            <w:r>
+              <w:rPr>
+                <w:noProof/>
+                <w:webHidden/>
+              </w:rPr>
+              <w:tab/>
+            </w:r>
+            <w:r>
+              <w:rPr>
+                <w:noProof/>
+                <w:webHidden/>
+              </w:rPr>
+              <w:fldChar w:fldCharType="begin"/>
+            </w:r>
+            <w:r>
+              <w:rPr>
+                <w:noProof/>
+                <w:webHidden/>
+              </w:rPr>
+              <w:instrText xml:space="preserve"> PAGEREF _Toc161469777 \h </w:instrText>
+            </w:r>
+            <w:r>
+              <w:rPr>
+                <w:noProof/>
+                <w:webHidden/>
+              </w:rPr>
+            </w:r>
+            <w:r>
+              <w:rPr>
+                <w:noProof/>
+                <w:webHidden/>
+              </w:rPr>
+              <w:fldChar w:fldCharType="separate"/>
+            </w:r>
+            <w:r>
+              <w:rPr>
+                <w:noProof/>
+                <w:webHidden/>
+              </w:rPr>
+              <w:t>3</w:t>
+            </w:r>
+            <w:r>
+              <w:rPr>
+                <w:noProof/>
+                <w:webHidden/>
+              </w:rPr>
+              <w:fldChar w:fldCharType="end"/>
+            </w:r>
+          </w:hyperlink>
+        </w:p>
+        <w:p>
+          <w:pPr>
+            <w:pStyle w:val="TOC2"/>
+            <w:tabs>
+              <w:tab w:val="right" w:leader="dot" w:pos="9350"/>
+            </w:tabs>
+            <w:rPr>
+              <w:rFonts w:eastAsiaTheme="minorEastAsia"/>
+              <w:noProof/>
+              <w:sz w:val="24"/>
+              <w:szCs w:val="24"/>
+              <w:lang w:eastAsia="en-CA"/>
+            </w:rPr>
+          </w:pPr>
+          <w:hyperlink w:anchor="_Toc161469778" w:history="1">
+            <w:r>
+              <w:rPr>
+                <w:rStyle w:val="Hyperlink"/>
+                <w:noProof/>
+              </w:rPr>
+              <w:t>Leaderboard in Games:</w:t>
+            </w:r>
+            <w:r>
+              <w:rPr>
+                <w:noProof/>
+                <w:webHidden/>
+              </w:rPr>
+              <w:tab/>
+            </w:r>
+            <w:r>
+              <w:rPr>
+                <w:noProof/>
+                <w:webHidden/>
+              </w:rPr>
+              <w:fldChar w:fldCharType="begin"/>
+            </w:r>
+            <w:r>
+              <w:rPr>
+                <w:noProof/>
+                <w:webHidden/>
+              </w:rPr>
+              <w:instrText xml:space="preserve"> PAGEREF _Toc161469778 \h </w:instrText>
+            </w:r>
+            <w:r>
+              <w:rPr>
+                <w:noProof/>
+                <w:webHidden/>
+              </w:rPr>
+            </w:r>
+            <w:r>
+              <w:rPr>
+                <w:noProof/>
+                <w:webHidden/>
+              </w:rPr>
+              <w:fldChar w:fldCharType="separate"/>
+            </w:r>
+            <w:r>
+              <w:rPr>
+                <w:noProof/>
+                <w:webHidden/>
+              </w:rPr>
+              <w:t>3</w:t>
+            </w:r>
+            <w:r>
+              <w:rPr>
+                <w:noProof/>
+                <w:webHidden/>
+              </w:rPr>
+              <w:fldChar w:fldCharType="end"/>
+            </w:r>
+          </w:hyperlink>
+        </w:p>
+        <w:p>
+          <w:pPr>
+            <w:pStyle w:val="TOC2"/>
+            <w:tabs>
+              <w:tab w:val="right" w:leader="dot" w:pos="9350"/>
+            </w:tabs>
+            <w:rPr>
+              <w:rFonts w:eastAsiaTheme="minorEastAsia"/>
+              <w:noProof/>
+              <w:sz w:val="24"/>
+              <w:szCs w:val="24"/>
+              <w:lang w:eastAsia="en-CA"/>
+            </w:rPr>
+          </w:pPr>
+          <w:hyperlink w:anchor="_Toc161469779" w:history="1">
+            <w:r>
+              <w:rPr>
+                <w:rStyle w:val="Hyperlink"/>
+                <w:noProof/>
+              </w:rPr>
+              <w:t>Library Management Systems:</w:t>
+            </w:r>
+            <w:r>
+              <w:rPr>
+                <w:noProof/>
+                <w:webHidden/>
+              </w:rPr>
+              <w:tab/>
+            </w:r>
+            <w:r>
+              <w:rPr>
+                <w:noProof/>
+                <w:webHidden/>
+              </w:rPr>
+              <w:fldChar w:fldCharType="begin"/>
+            </w:r>
+            <w:r>
+              <w:rPr>
+                <w:noProof/>
+                <w:webHidden/>
+              </w:rPr>
+              <w:instrText xml:space="preserve"> PAGEREF _Toc161469779 \h </w:instrText>
+            </w:r>
+            <w:r>
+              <w:rPr>
+                <w:noProof/>
+                <w:webHidden/>
+              </w:rPr>
+            </w:r>
+            <w:r>
+              <w:rPr>
+                <w:noProof/>
+                <w:webHidden/>
+              </w:rPr>
+              <w:fldChar w:fldCharType="separate"/>
+            </w:r>
+            <w:r>
+              <w:rPr>
+                <w:noProof/>
+                <w:webHidden/>
+              </w:rPr>
+              <w:t>3</w:t>
+            </w:r>
+            <w:r>
+              <w:rPr>
+                <w:noProof/>
+                <w:webHidden/>
+              </w:rPr>
+              <w:fldChar w:fldCharType="end"/>
+            </w:r>
+          </w:hyperlink>
+        </w:p>
+        <w:p>
+          <w:pPr>
+            <w:pStyle w:val="TOC2"/>
+            <w:tabs>
+              <w:tab w:val="right" w:leader="dot" w:pos="9350"/>
+            </w:tabs>
+            <w:rPr>
+              <w:rFonts w:eastAsiaTheme="minorEastAsia"/>
+              <w:noProof/>
+              <w:sz w:val="24"/>
+              <w:szCs w:val="24"/>
+              <w:lang w:eastAsia="en-CA"/>
+            </w:rPr>
+          </w:pPr>
+          <w:hyperlink w:anchor="_Toc161469780" w:history="1">
+            <w:r>
+              <w:rPr>
+                <w:rStyle w:val="Hyperlink"/>
+                <w:noProof/>
+              </w:rPr>
+              <w:t>Speech Processing:</w:t>
+            </w:r>
+            <w:r>
+              <w:rPr>
+                <w:noProof/>
+                <w:webHidden/>
+              </w:rPr>
+              <w:tab/>
+            </w:r>
+            <w:r>
+              <w:rPr>
+                <w:noProof/>
+                <w:webHidden/>
+              </w:rPr>
+              <w:fldChar w:fldCharType="begin"/>
+            </w:r>
+            <w:r>
+              <w:rPr>
+                <w:noProof/>
+                <w:webHidden/>
+              </w:rPr>
+              <w:instrText xml:space="preserve"> PAGEREF _Toc161469780 \h </w:instrText>
+            </w:r>
+            <w:r>
+              <w:rPr>
+                <w:noProof/>
+                <w:webHidden/>
+              </w:rPr>
+            </w:r>
+            <w:r>
+              <w:rPr>
+                <w:noProof/>
+                <w:webHidden/>
+              </w:rPr>
+              <w:fldChar w:fldCharType="separate"/>
+            </w:r>
+            <w:r>
+              <w:rPr>
+                <w:noProof/>
+                <w:webHidden/>
+              </w:rPr>
+              <w:t>3</w:t>
+            </w:r>
+            <w:r>
+              <w:rPr>
+                <w:noProof/>
+                <w:webHidden/>
+              </w:rPr>
+              <w:fldChar w:fldCharType="end"/>
+            </w:r>
+          </w:hyperlink>
+        </w:p>
+        <w:p>
+          <w:pPr>
+            <w:pStyle w:val="TOC1"/>
+            <w:tabs>
+              <w:tab w:val="right" w:leader="dot" w:pos="9350"/>
+            </w:tabs>
+            <w:rPr>
+              <w:rFonts w:eastAsiaTheme="minorEastAsia"/>
+              <w:noProof/>
+              <w:sz w:val="24"/>
+              <w:szCs w:val="24"/>
+              <w:lang w:eastAsia="en-CA"/>
+            </w:rPr>
+          </w:pPr>
+          <w:hyperlink w:anchor="_Toc161469781" w:history="1">
+            <w:r>
+              <w:rPr>
+                <w:rStyle w:val="Hyperlink"/>
+                <w:noProof/>
+              </w:rPr>
+              <w:t>Hash Tables:</w:t>
+            </w:r>
+            <w:r>
+              <w:rPr>
+                <w:noProof/>
+                <w:webHidden/>
+              </w:rPr>
+              <w:tab/>
+            </w:r>
+            <w:r>
+              <w:rPr>
+                <w:noProof/>
+                <w:webHidden/>
+              </w:rPr>
+              <w:fldChar w:fldCharType="begin"/>
+            </w:r>
+            <w:r>
+              <w:rPr>
+                <w:noProof/>
+                <w:webHidden/>
+              </w:rPr>
+              <w:instrText xml:space="preserve"> PAGEREF _Toc161469781 \h </w:instrText>
+            </w:r>
+            <w:r>
+              <w:rPr>
+                <w:noProof/>
+                <w:webHidden/>
+              </w:rPr>
+            </w:r>
+            <w:r>
+              <w:rPr>
+                <w:noProof/>
+                <w:webHidden/>
+              </w:rPr>
+              <w:fldChar w:fldCharType="separate"/>
+            </w:r>
+            <w:r>
+              <w:rPr>
+                <w:noProof/>
+                <w:webHidden/>
+              </w:rPr>
+              <w:t>4</w:t>
+            </w:r>
+            <w:r>
+              <w:rPr>
+                <w:noProof/>
+                <w:webHidden/>
+              </w:rPr>
+              <w:fldChar w:fldCharType="end"/>
+            </w:r>
+          </w:hyperlink>
+        </w:p>
+        <w:p>
+          <w:pPr>
+            <w:pStyle w:val="TOC2"/>
+            <w:tabs>
+              <w:tab w:val="right" w:leader="dot" w:pos="9350"/>
+            </w:tabs>
+            <w:rPr>
+              <w:rFonts w:eastAsiaTheme="minorEastAsia"/>
+              <w:noProof/>
+              <w:sz w:val="24"/>
+              <w:szCs w:val="24"/>
+              <w:lang w:eastAsia="en-CA"/>
+            </w:rPr>
+          </w:pPr>
+          <w:hyperlink w:anchor="_Toc161469782" w:history="1">
+            <w:r>
+              <w:rPr>
+                <w:rStyle w:val="Hyperlink"/>
+                <w:noProof/>
+              </w:rPr>
+              <w:t>Database Management:</w:t>
+            </w:r>
+            <w:r>
+              <w:rPr>
+                <w:noProof/>
+                <w:webHidden/>
+              </w:rPr>
+              <w:tab/>
+            </w:r>
+            <w:r>
+              <w:rPr>
+                <w:noProof/>
+                <w:webHidden/>
+              </w:rPr>
+              <w:fldChar w:fldCharType="begin"/>
+            </w:r>
+            <w:r>
+              <w:rPr>
+                <w:noProof/>
+                <w:webHidden/>
+              </w:rPr>
+              <w:instrText xml:space="preserve"> PAGEREF _Toc161469782 \h </w:instrText>
+            </w:r>
+            <w:r>
+              <w:rPr>
+                <w:noProof/>
+                <w:webHidden/>
+              </w:rPr>
+            </w:r>
+            <w:r>
+              <w:rPr>
+                <w:noProof/>
+                <w:webHidden/>
+              </w:rPr>
+              <w:fldChar w:fldCharType="separate"/>
+            </w:r>
+            <w:r>
+              <w:rPr>
+                <w:noProof/>
+                <w:webHidden/>
+              </w:rPr>
+              <w:t>4</w:t>
+            </w:r>
+            <w:r>
+              <w:rPr>
+                <w:noProof/>
+                <w:webHidden/>
+              </w:rPr>
+              <w:fldChar w:fldCharType="end"/>
+            </w:r>
+          </w:hyperlink>
+        </w:p>
+        <w:p>
+          <w:pPr>
+            <w:pStyle w:val="TOC2"/>
+            <w:tabs>
+              <w:tab w:val="right" w:leader="dot" w:pos="9350"/>
+            </w:tabs>
+            <w:rPr>
+              <w:rFonts w:eastAsiaTheme="minorEastAsia"/>
+              <w:noProof/>
+              <w:sz w:val="24"/>
+              <w:szCs w:val="24"/>
+              <w:lang w:eastAsia="en-CA"/>
+            </w:rPr>
+          </w:pPr>
+          <w:hyperlink w:anchor="_Toc161469783" w:history="1">
+            <w:r>
+              <w:rPr>
+                <w:rStyle w:val="Hyperlink"/>
+                <w:noProof/>
+              </w:rPr>
+              <w:t>Web Browsing:</w:t>
+            </w:r>
+            <w:r>
+              <w:rPr>
+                <w:noProof/>
+                <w:webHidden/>
+              </w:rPr>
+              <w:tab/>
+            </w:r>
+            <w:r>
+              <w:rPr>
+                <w:noProof/>
+                <w:webHidden/>
+              </w:rPr>
+              <w:fldChar w:fldCharType="begin"/>
+            </w:r>
+            <w:r>
+              <w:rPr>
+                <w:noProof/>
+                <w:webHidden/>
+              </w:rPr>
+              <w:instrText xml:space="preserve"> PAGEREF _Toc161469783 \h </w:instrText>
+            </w:r>
+            <w:r>
+              <w:rPr>
+                <w:noProof/>
+                <w:webHidden/>
+              </w:rPr>
+            </w:r>
+            <w:r>
+              <w:rPr>
+                <w:noProof/>
+                <w:webHidden/>
+              </w:rPr>
+              <w:fldChar w:fldCharType="separate"/>
+            </w:r>
+            <w:r>
+              <w:rPr>
+                <w:noProof/>
+                <w:webHidden/>
+              </w:rPr>
+              <w:t>4</w:t>
+            </w:r>
+            <w:r>
+              <w:rPr>
+                <w:noProof/>
+                <w:webHidden/>
+              </w:rPr>
+              <w:fldChar w:fldCharType="end"/>
+            </w:r>
+          </w:hyperlink>
+        </w:p>
+        <w:p>
+          <w:pPr>
+            <w:pStyle w:val="TOC2"/>
+            <w:tabs>
+              <w:tab w:val="right" w:leader="dot" w:pos="9350"/>
+            </w:tabs>
+            <w:rPr>
+              <w:rFonts w:eastAsiaTheme="minorEastAsia"/>
+              <w:noProof/>
+              <w:sz w:val="24"/>
+              <w:szCs w:val="24"/>
+              <w:lang w:eastAsia="en-CA"/>
+            </w:rPr>
+          </w:pPr>
+          <w:hyperlink w:anchor="_Toc161469784" w:history="1">
+            <w:r>
+              <w:rPr>
+                <w:rStyle w:val="Hyperlink"/>
+                <w:noProof/>
+              </w:rPr>
+              <w:t>Cryptography:</w:t>
+            </w:r>
+            <w:r>
+              <w:rPr>
+                <w:noProof/>
+                <w:webHidden/>
+              </w:rPr>
+              <w:tab/>
+            </w:r>
+            <w:r>
+              <w:rPr>
+                <w:noProof/>
+                <w:webHidden/>
+              </w:rPr>
+              <w:fldChar w:fldCharType="begin"/>
+            </w:r>
+            <w:r>
+              <w:rPr>
+                <w:noProof/>
+                <w:webHidden/>
+              </w:rPr>
+              <w:instrText xml:space="preserve"> PAGEREF _Toc161469784 \h </w:instrText>
+            </w:r>
+            <w:r>
+              <w:rPr>
+                <w:noProof/>
+                <w:webHidden/>
+              </w:rPr>
+            </w:r>
+            <w:r>
+              <w:rPr>
+                <w:noProof/>
+                <w:webHidden/>
+              </w:rPr>
+              <w:fldChar w:fldCharType="separate"/>
+            </w:r>
+            <w:r>
+              <w:rPr>
+                <w:noProof/>
+                <w:webHidden/>
+              </w:rPr>
+              <w:t>4</w:t>
+            </w:r>
+            <w:r>
+              <w:rPr>
+                <w:noProof/>
+                <w:webHidden/>
+              </w:rPr>
+              <w:fldChar w:fldCharType="end"/>
+            </w:r>
+          </w:hyperlink>
+        </w:p>
+        <w:p>
+          <w:pPr>
+            <w:pStyle w:val="TOC2"/>
+            <w:tabs>
+              <w:tab w:val="right" w:leader="dot" w:pos="9350"/>
+            </w:tabs>
+            <w:rPr>
+              <w:rFonts w:eastAsiaTheme="minorEastAsia"/>
+              <w:noProof/>
+              <w:sz w:val="24"/>
+              <w:szCs w:val="24"/>
+              <w:lang w:eastAsia="en-CA"/>
+            </w:rPr>
+          </w:pPr>
+          <w:hyperlink w:anchor="_Toc161469785" w:history="1">
+            <w:r>
+              <w:rPr>
+                <w:rStyle w:val="Hyperlink"/>
+                <w:noProof/>
+              </w:rPr>
+              <w:t>File Systems:</w:t>
+            </w:r>
+            <w:r>
+              <w:rPr>
+                <w:noProof/>
+                <w:webHidden/>
+              </w:rPr>
+              <w:tab/>
+            </w:r>
+            <w:r>
+              <w:rPr>
+                <w:noProof/>
+                <w:webHidden/>
+              </w:rPr>
+              <w:fldChar w:fldCharType="begin"/>
+            </w:r>
+            <w:r>
+              <w:rPr>
+                <w:noProof/>
+                <w:webHidden/>
+              </w:rPr>
+              <w:instrText xml:space="preserve"> PAGEREF _Toc161469785 \h </w:instrText>
+            </w:r>
+            <w:r>
+              <w:rPr>
+                <w:noProof/>
+                <w:webHidden/>
+              </w:rPr>
+            </w:r>
+            <w:r>
+              <w:rPr>
+                <w:noProof/>
+                <w:webHidden/>
+              </w:rPr>
+              <w:fldChar w:fldCharType="separate"/>
+            </w:r>
+            <w:r>
+              <w:rPr>
+                <w:noProof/>
+                <w:webHidden/>
+              </w:rPr>
+              <w:t>4</w:t>
+            </w:r>
+            <w:r>
+              <w:rPr>
+                <w:noProof/>
+                <w:webHidden/>
+              </w:rPr>
+              <w:fldChar w:fldCharType="end"/>
+            </w:r>
+          </w:hyperlink>
+        </w:p>
+        <w:p>
+          <w:pPr>
+            <w:pStyle w:val="TOC1"/>
+            <w:tabs>
+              <w:tab w:val="right" w:leader="dot" w:pos="9350"/>
+            </w:tabs>
+            <w:rPr>
+              <w:rFonts w:eastAsiaTheme="minorEastAsia"/>
+              <w:noProof/>
+              <w:sz w:val="24"/>
+              <w:szCs w:val="24"/>
+              <w:lang w:eastAsia="en-CA"/>
+            </w:rPr>
+          </w:pPr>
+          <w:hyperlink w:anchor="_Toc161469786" w:history="1">
+            <w:r>
+              <w:rPr>
+                <w:rStyle w:val="Hyperlink"/>
+                <w:noProof/>
+              </w:rPr>
+              <w:t>Queues:</w:t>
+            </w:r>
+            <w:r>
+              <w:rPr>
+                <w:noProof/>
+                <w:webHidden/>
+              </w:rPr>
+              <w:tab/>
+            </w:r>
+            <w:r>
+              <w:rPr>
+                <w:noProof/>
+                <w:webHidden/>
+              </w:rPr>
+              <w:fldChar w:fldCharType="begin"/>
+            </w:r>
+            <w:r>
+              <w:rPr>
+                <w:noProof/>
+                <w:webHidden/>
+              </w:rPr>
+              <w:instrText xml:space="preserve"> PAGEREF _Toc161469786 \h </w:instrText>
+            </w:r>
+            <w:r>
+              <w:rPr>
+                <w:noProof/>
+                <w:webHidden/>
+              </w:rPr>
+            </w:r>
+            <w:r>
+              <w:rPr>
+                <w:noProof/>
+                <w:webHidden/>
+              </w:rPr>
+              <w:fldChar w:fldCharType="separate"/>
+            </w:r>
+            <w:r>
+              <w:rPr>
+                <w:noProof/>
+                <w:webHidden/>
+              </w:rPr>
+              <w:t>4</w:t>
+            </w:r>
+            <w:r>
+              <w:rPr>
+                <w:noProof/>
+                <w:webHidden/>
+              </w:rPr>
+              <w:fldChar w:fldCharType="end"/>
+            </w:r>
+          </w:hyperlink>
+        </w:p>
+        <w:p>
+          <w:pPr>
+            <w:pStyle w:val="TOC2"/>
+            <w:tabs>
+              <w:tab w:val="right" w:leader="dot" w:pos="9350"/>
+            </w:tabs>
+            <w:rPr>
+              <w:rFonts w:eastAsiaTheme="minorEastAsia"/>
+              <w:noProof/>
+              <w:sz w:val="24"/>
+              <w:szCs w:val="24"/>
+              <w:lang w:eastAsia="en-CA"/>
+            </w:rPr>
+          </w:pPr>
+          <w:hyperlink w:anchor="_Toc161469787" w:history="1">
+            <w:r>
+              <w:rPr>
+                <w:rStyle w:val="Hyperlink"/>
+                <w:noProof/>
+              </w:rPr>
+              <w:t>Operating Systems:</w:t>
+            </w:r>
+            <w:r>
+              <w:rPr>
+                <w:noProof/>
+                <w:webHidden/>
+              </w:rPr>
+              <w:tab/>
+            </w:r>
+            <w:r>
+              <w:rPr>
+                <w:noProof/>
+                <w:webHidden/>
+              </w:rPr>
+              <w:fldChar w:fldCharType="begin"/>
+            </w:r>
+            <w:r>
+              <w:rPr>
+                <w:noProof/>
+                <w:webHidden/>
+              </w:rPr>
+              <w:instrText xml:space="preserve"> PAGEREF _Toc161469787 \h </w:instrText>
+            </w:r>
+            <w:r>
+              <w:rPr>
+                <w:noProof/>
+                <w:webHidden/>
+              </w:rPr>
+            </w:r>
+            <w:r>
+              <w:rPr>
+                <w:noProof/>
+                <w:webHidden/>
+              </w:rPr>
+              <w:fldChar w:fldCharType="separate"/>
+            </w:r>
+            <w:r>
+              <w:rPr>
+                <w:noProof/>
+                <w:webHidden/>
+              </w:rPr>
+              <w:t>5</w:t>
+            </w:r>
+            <w:r>
+              <w:rPr>
+                <w:noProof/>
+                <w:webHidden/>
+              </w:rPr>
+              <w:fldChar w:fldCharType="end"/>
+            </w:r>
+          </w:hyperlink>
+        </w:p>
+        <w:p>
+          <w:pPr>
+            <w:pStyle w:val="TOC2"/>
+            <w:tabs>
+              <w:tab w:val="right" w:leader="dot" w:pos="9350"/>
+            </w:tabs>
+            <w:rPr>
+              <w:rFonts w:eastAsiaTheme="minorEastAsia"/>
+              <w:noProof/>
+              <w:sz w:val="24"/>
+              <w:szCs w:val="24"/>
+              <w:lang w:eastAsia="en-CA"/>
+            </w:rPr>
+          </w:pPr>
+          <w:hyperlink w:anchor="_Toc161469788" w:history="1">
+            <w:r>
+              <w:rPr>
+                <w:rStyle w:val="Hyperlink"/>
+                <w:noProof/>
+              </w:rPr>
+              <w:t>Networking:</w:t>
+            </w:r>
+            <w:r>
+              <w:rPr>
+                <w:noProof/>
+                <w:webHidden/>
+              </w:rPr>
+              <w:tab/>
+            </w:r>
+            <w:r>
+              <w:rPr>
+                <w:noProof/>
+                <w:webHidden/>
+              </w:rPr>
+              <w:fldChar w:fldCharType="begin"/>
+            </w:r>
+            <w:r>
+              <w:rPr>
+                <w:noProof/>
+                <w:webHidden/>
+              </w:rPr>
+              <w:instrText xml:space="preserve"> PAGEREF _Toc161469788 \h </w:instrText>
+            </w:r>
+            <w:r>
+              <w:rPr>
+                <w:noProof/>
+                <w:webHidden/>
+              </w:rPr>
+            </w:r>
+            <w:r>
+              <w:rPr>
+                <w:noProof/>
+                <w:webHidden/>
+              </w:rPr>
+              <w:fldChar w:fldCharType="separate"/>
+            </w:r>
+            <w:r>
+              <w:rPr>
+                <w:noProof/>
+                <w:webHidden/>
+              </w:rPr>
+              <w:t>5</w:t>
+            </w:r>
+            <w:r>
+              <w:rPr>
+                <w:noProof/>
+                <w:webHidden/>
+              </w:rPr>
+              <w:fldChar w:fldCharType="end"/>
+            </w:r>
+          </w:hyperlink>
+        </w:p>
+        <w:p>
+          <w:pPr>
+            <w:pStyle w:val="TOC2"/>
+            <w:tabs>
+              <w:tab w:val="right" w:leader="dot" w:pos="9350"/>
+            </w:tabs>
+            <w:rPr>
+              <w:rFonts w:eastAsiaTheme="minorEastAsia"/>
+              <w:noProof/>
+              <w:sz w:val="24"/>
+              <w:szCs w:val="24"/>
+              <w:lang w:eastAsia="en-CA"/>
+            </w:rPr>
+          </w:pPr>
+          <w:hyperlink w:anchor="_Toc161469789" w:history="1">
+            <w:r>
+              <w:rPr>
+                <w:rStyle w:val="Hyperlink"/>
+                <w:noProof/>
+              </w:rPr>
+              <w:t>Email Systems:</w:t>
+            </w:r>
+            <w:r>
+              <w:rPr>
+                <w:noProof/>
+                <w:webHidden/>
+              </w:rPr>
+              <w:tab/>
+            </w:r>
+            <w:r>
+              <w:rPr>
+                <w:noProof/>
+                <w:webHidden/>
+              </w:rPr>
+              <w:fldChar w:fldCharType="begin"/>
+            </w:r>
+            <w:r>
+              <w:rPr>
+                <w:noProof/>
+                <w:webHidden/>
+              </w:rPr>
+              <w:instrText xml:space="preserve"> PAGEREF _Toc161469789 \h </w:instrText>
+            </w:r>
+            <w:r>
+              <w:rPr>
+                <w:noProof/>
+                <w:webHidden/>
+              </w:rPr>
+            </w:r>
+            <w:r>
+              <w:rPr>
+                <w:noProof/>
+                <w:webHidden/>
+              </w:rPr>
+              <w:fldChar w:fldCharType="separate"/>
+            </w:r>
+            <w:r>
+              <w:rPr>
+                <w:noProof/>
+                <w:webHidden/>
+              </w:rPr>
+              <w:t>5</w:t>
+            </w:r>
+            <w:r>
+              <w:rPr>
+                <w:noProof/>
+                <w:webHidden/>
+              </w:rPr>
+              <w:fldChar w:fldCharType="end"/>
+            </w:r>
+          </w:hyperlink>
+        </w:p>
+        <w:p>
+          <w:pPr>
+            <w:pStyle w:val="TOC2"/>
+            <w:tabs>
+              <w:tab w:val="right" w:leader="dot" w:pos="9350"/>
+            </w:tabs>
+            <w:rPr>
+              <w:rFonts w:eastAsiaTheme="minorEastAsia"/>
+              <w:noProof/>
+              <w:sz w:val="24"/>
+              <w:szCs w:val="24"/>
+              <w:lang w:eastAsia="en-CA"/>
+            </w:rPr>
+          </w:pPr>
+          <w:hyperlink w:anchor="_Toc161469790" w:history="1">
+            <w:r>
+              <w:rPr>
+                <w:rStyle w:val="Hyperlink"/>
+                <w:noProof/>
+              </w:rPr>
+              <w:t>Server Management:</w:t>
+            </w:r>
+            <w:r>
+              <w:rPr>
+                <w:noProof/>
+                <w:webHidden/>
+              </w:rPr>
+              <w:tab/>
+            </w:r>
+            <w:r>
+              <w:rPr>
+                <w:noProof/>
+                <w:webHidden/>
+              </w:rPr>
+              <w:fldChar w:fldCharType="begin"/>
+            </w:r>
+            <w:r>
+              <w:rPr>
+                <w:noProof/>
+                <w:webHidden/>
+              </w:rPr>
+              <w:instrText xml:space="preserve"> PAGEREF _Toc161469790 \h </w:instrText>
+            </w:r>
+            <w:r>
+              <w:rPr>
+                <w:noProof/>
+                <w:webHidden/>
+              </w:rPr>
+            </w:r>
+            <w:r>
+              <w:rPr>
+                <w:noProof/>
+                <w:webHidden/>
+              </w:rPr>
+              <w:fldChar w:fldCharType="separate"/>
+            </w:r>
+            <w:r>
+              <w:rPr>
+                <w:noProof/>
+                <w:webHidden/>
+              </w:rPr>
+              <w:t>5</w:t>
+            </w:r>
+            <w:r>
+              <w:rPr>
+                <w:noProof/>
+                <w:webHidden/>
+              </w:rPr>
+              <w:fldChar w:fldCharType="end"/>
+            </w:r>
+          </w:hyperlink>
+        </w:p>
+        <w:p>
+          <w:pPr>
+            <w:pStyle w:val="TOC1"/>
+            <w:tabs>
+              <w:tab w:val="right" w:leader="dot" w:pos="9350"/>
+            </w:tabs>
+            <w:rPr>
+              <w:rFonts w:eastAsiaTheme="minorEastAsia"/>
+              <w:noProof/>
+              <w:sz w:val="24"/>
+              <w:szCs w:val="24"/>
+              <w:lang w:eastAsia="en-CA"/>
+            </w:rPr>
+          </w:pPr>
+          <w:hyperlink w:anchor="_Toc161469791" w:history="1">
+            <w:r>
+              <w:rPr>
+                <w:rStyle w:val="Hyperlink"/>
+                <w:noProof/>
+              </w:rPr>
+              <w:t>Priority Queues:</w:t>
+            </w:r>
+            <w:r>
+              <w:rPr>
+                <w:noProof/>
+                <w:webHidden/>
+              </w:rPr>
+              <w:tab/>
+            </w:r>
+            <w:r>
+              <w:rPr>
+                <w:noProof/>
+                <w:webHidden/>
+              </w:rPr>
+              <w:fldChar w:fldCharType="begin"/>
+            </w:r>
+            <w:r>
+              <w:rPr>
+                <w:noProof/>
+                <w:webHidden/>
+              </w:rPr>
+              <w:instrText xml:space="preserve"> PAGEREF _Toc161469791 \h </w:instrText>
+            </w:r>
+            <w:r>
+              <w:rPr>
+                <w:noProof/>
+                <w:webHidden/>
+              </w:rPr>
+            </w:r>
+            <w:r>
+              <w:rPr>
+                <w:noProof/>
+                <w:webHidden/>
+              </w:rPr>
+              <w:fldChar w:fldCharType="separate"/>
+            </w:r>
+            <w:r>
+              <w:rPr>
+                <w:noProof/>
+                <w:webHidden/>
+              </w:rPr>
+              <w:t>5</w:t>
+            </w:r>
+            <w:r>
+              <w:rPr>
+                <w:noProof/>
+                <w:webHidden/>
+              </w:rPr>
+              <w:fldChar w:fldCharType="end"/>
+            </w:r>
+          </w:hyperlink>
+        </w:p>
+        <w:p>
+          <w:pPr>
+            <w:pStyle w:val="TOC2"/>
+            <w:tabs>
+              <w:tab w:val="right" w:leader="dot" w:pos="9350"/>
+            </w:tabs>
+            <w:rPr>
+              <w:rFonts w:eastAsiaTheme="minorEastAsia"/>
+              <w:noProof/>
+              <w:sz w:val="24"/>
+              <w:szCs w:val="24"/>
+              <w:lang w:eastAsia="en-CA"/>
+            </w:rPr>
+          </w:pPr>
+          <w:hyperlink w:anchor="_Toc161469792" w:history="1">
+            <w:r>
+              <w:rPr>
+                <w:rStyle w:val="Hyperlink"/>
+                <w:noProof/>
+              </w:rPr>
+              <w:t>Process Scheduling:</w:t>
+            </w:r>
+            <w:r>
+              <w:rPr>
+                <w:noProof/>
+                <w:webHidden/>
+              </w:rPr>
+              <w:tab/>
+            </w:r>
+            <w:r>
+              <w:rPr>
+                <w:noProof/>
+                <w:webHidden/>
+              </w:rPr>
+              <w:fldChar w:fldCharType="begin"/>
+            </w:r>
+            <w:r>
+              <w:rPr>
+                <w:noProof/>
+                <w:webHidden/>
+              </w:rPr>
+              <w:instrText xml:space="preserve"> PAGEREF _Toc161469792 \h </w:instrText>
+            </w:r>
+            <w:r>
+              <w:rPr>
+                <w:noProof/>
+                <w:webHidden/>
+              </w:rPr>
+            </w:r>
+            <w:r>
+              <w:rPr>
+                <w:noProof/>
+                <w:webHidden/>
+              </w:rPr>
+              <w:fldChar w:fldCharType="separate"/>
+            </w:r>
+            <w:r>
+              <w:rPr>
+                <w:noProof/>
+                <w:webHidden/>
+              </w:rPr>
+              <w:t>5</w:t>
+            </w:r>
+            <w:r>
+              <w:rPr>
+                <w:noProof/>
+                <w:webHidden/>
+              </w:rPr>
+              <w:fldChar w:fldCharType="end"/>
+            </w:r>
+          </w:hyperlink>
+        </w:p>
+        <w:p>
+          <w:pPr>
+            <w:pStyle w:val="TOC2"/>
+            <w:tabs>
+              <w:tab w:val="right" w:leader="dot" w:pos="9350"/>
+            </w:tabs>
+            <w:rPr>
+              <w:rFonts w:eastAsiaTheme="minorEastAsia"/>
+              <w:noProof/>
+              <w:sz w:val="24"/>
+              <w:szCs w:val="24"/>
+              <w:lang w:eastAsia="en-CA"/>
+            </w:rPr>
+          </w:pPr>
+          <w:hyperlink w:anchor="_Toc161469793" w:history="1">
+            <w:r>
+              <w:rPr>
+                <w:rStyle w:val="Hyperlink"/>
+                <w:noProof/>
+              </w:rPr>
+              <w:t>File Downloading:</w:t>
+            </w:r>
+            <w:r>
+              <w:rPr>
+                <w:noProof/>
+                <w:webHidden/>
+              </w:rPr>
+              <w:tab/>
+            </w:r>
+            <w:r>
+              <w:rPr>
+                <w:noProof/>
+                <w:webHidden/>
+              </w:rPr>
+              <w:fldChar w:fldCharType="begin"/>
+            </w:r>
+            <w:r>
+              <w:rPr>
+                <w:noProof/>
+                <w:webHidden/>
+              </w:rPr>
+              <w:instrText xml:space="preserve"> PAGEREF _Toc161469793 \h </w:instrText>
+            </w:r>
+            <w:r>
+              <w:rPr>
+                <w:noProof/>
+                <w:webHidden/>
+              </w:rPr>
+            </w:r>
+            <w:r>
+              <w:rPr>
+                <w:noProof/>
+                <w:webHidden/>
+              </w:rPr>
+              <w:fldChar w:fldCharType="separate"/>
+            </w:r>
+            <w:r>
+              <w:rPr>
+                <w:noProof/>
+                <w:webHidden/>
+              </w:rPr>
+              <w:t>6</w:t>
+            </w:r>
+            <w:r>
+              <w:rPr>
+                <w:noProof/>
+                <w:webHidden/>
+              </w:rPr>
+              <w:fldChar w:fldCharType="end"/>
+            </w:r>
+          </w:hyperlink>
+        </w:p>
+        <w:p>
+          <w:pPr>
+            <w:pStyle w:val="TOC2"/>
+            <w:tabs>
+              <w:tab w:val="right" w:leader="dot" w:pos="9350"/>
+            </w:tabs>
+            <w:rPr>
+              <w:rFonts w:eastAsiaTheme="minorEastAsia"/>
+              <w:noProof/>
+              <w:sz w:val="24"/>
+              <w:szCs w:val="24"/>
+              <w:lang w:eastAsia="en-CA"/>
+            </w:rPr>
+          </w:pPr>
+          <w:hyperlink w:anchor="_Toc161469794" w:history="1">
+            <w:r>
+              <w:rPr>
+                <w:rStyle w:val="Hyperlink"/>
+                <w:noProof/>
+              </w:rPr>
+              <w:t>Toll Centers:</w:t>
+            </w:r>
+            <w:r>
+              <w:rPr>
+                <w:noProof/>
+                <w:webHidden/>
+              </w:rPr>
+              <w:tab/>
+            </w:r>
+            <w:r>
+              <w:rPr>
+                <w:noProof/>
+                <w:webHidden/>
+              </w:rPr>
+              <w:fldChar w:fldCharType="begin"/>
+            </w:r>
+            <w:r>
+              <w:rPr>
+                <w:noProof/>
+                <w:webHidden/>
+              </w:rPr>
+              <w:instrText xml:space="preserve"> PAGEREF _Toc161469794 \h </w:instrText>
+            </w:r>
+            <w:r>
+              <w:rPr>
+                <w:noProof/>
+                <w:webHidden/>
+              </w:rPr>
+            </w:r>
+            <w:r>
+              <w:rPr>
+                <w:noProof/>
+                <w:webHidden/>
+              </w:rPr>
+              <w:fldChar w:fldCharType="separate"/>
+            </w:r>
+            <w:r>
+              <w:rPr>
+                <w:noProof/>
+                <w:webHidden/>
+              </w:rPr>
+              <w:t>6</w:t>
+            </w:r>
+            <w:r>
+              <w:rPr>
+                <w:noProof/>
+                <w:webHidden/>
+              </w:rPr>
+              <w:fldChar w:fldCharType="end"/>
+            </w:r>
+          </w:hyperlink>
+        </w:p>
+        <w:p>
+          <w:pPr>
+            <w:pStyle w:val="TOC1"/>
+            <w:tabs>
+              <w:tab w:val="right" w:leader="dot" w:pos="9350"/>
+            </w:tabs>
+            <w:rPr>
+              <w:rFonts w:eastAsiaTheme="minorEastAsia"/>
+              <w:noProof/>
+              <w:sz w:val="24"/>
+              <w:szCs w:val="24"/>
+              <w:lang w:eastAsia="en-CA"/>
+            </w:rPr>
+          </w:pPr>
+          <w:hyperlink w:anchor="_Toc161469795" w:history="1">
+            <w:r>
+              <w:rPr>
+                <w:rStyle w:val="Hyperlink"/>
+                <w:noProof/>
+              </w:rPr>
+              <w:t>Sorting Algorithms:</w:t>
+            </w:r>
+            <w:r>
+              <w:rPr>
+                <w:noProof/>
+                <w:webHidden/>
+              </w:rPr>
+              <w:tab/>
+            </w:r>
+            <w:r>
+              <w:rPr>
+                <w:noProof/>
+                <w:webHidden/>
+              </w:rPr>
+              <w:fldChar w:fldCharType="begin"/>
+            </w:r>
+            <w:r>
+              <w:rPr>
+                <w:noProof/>
+                <w:webHidden/>
+              </w:rPr>
+              <w:instrText xml:space="preserve"> PAGEREF _Toc161469795 \h </w:instrText>
+            </w:r>
+            <w:r>
+              <w:rPr>
+                <w:noProof/>
+                <w:webHidden/>
+              </w:rPr>
+            </w:r>
+            <w:r>
+              <w:rPr>
+                <w:noProof/>
+                <w:webHidden/>
+              </w:rPr>
+              <w:fldChar w:fldCharType="separate"/>
+            </w:r>
+            <w:r>
+              <w:rPr>
+                <w:noProof/>
+                <w:webHidden/>
+              </w:rPr>
+              <w:t>6</w:t>
+            </w:r>
+            <w:r>
+              <w:rPr>
+                <w:noProof/>
+                <w:webHidden/>
+              </w:rPr>
+              <w:fldChar w:fldCharType="end"/>
+            </w:r>
+          </w:hyperlink>
+        </w:p>
+        <w:p>
+          <w:pPr>
+            <w:pStyle w:val="TOC2"/>
+            <w:tabs>
+              <w:tab w:val="right" w:leader="dot" w:pos="9350"/>
+            </w:tabs>
+            <w:rPr>
+              <w:rFonts w:eastAsiaTheme="minorEastAsia"/>
+              <w:noProof/>
+              <w:sz w:val="24"/>
+              <w:szCs w:val="24"/>
+              <w:lang w:eastAsia="en-CA"/>
+            </w:rPr>
+          </w:pPr>
+          <w:hyperlink w:anchor="_Toc161469796" w:history="1">
+            <w:r>
+              <w:rPr>
+                <w:rStyle w:val="Hyperlink"/>
+                <w:noProof/>
+              </w:rPr>
+              <w:t>Backend Databases:</w:t>
+            </w:r>
+            <w:r>
+              <w:rPr>
+                <w:noProof/>
+                <w:webHidden/>
+              </w:rPr>
+              <w:tab/>
+            </w:r>
+            <w:r>
+              <w:rPr>
+                <w:noProof/>
+                <w:webHidden/>
+              </w:rPr>
+              <w:fldChar w:fldCharType="begin"/>
+            </w:r>
+            <w:r>
+              <w:rPr>
+                <w:noProof/>
+                <w:webHidden/>
+              </w:rPr>
+              <w:instrText xml:space="preserve"> PAGEREF _Toc161469796 \h </w:instrText>
+            </w:r>
+            <w:r>
+              <w:rPr>
+                <w:noProof/>
+                <w:webHidden/>
+              </w:rPr>
+            </w:r>
+            <w:r>
+              <w:rPr>
+                <w:noProof/>
+                <w:webHidden/>
+              </w:rPr>
+              <w:fldChar w:fldCharType="separate"/>
+            </w:r>
+            <w:r>
+              <w:rPr>
+                <w:noProof/>
+                <w:webHidden/>
+              </w:rPr>
+              <w:t>6</w:t>
+            </w:r>
+            <w:r>
+              <w:rPr>
+                <w:noProof/>
+                <w:webHidden/>
+              </w:rPr>
+              <w:fldChar w:fldCharType="end"/>
+            </w:r>
+          </w:hyperlink>
+        </w:p>
+        <w:p>
+          <w:pPr>
+            <w:pStyle w:val="TOC2"/>
+            <w:tabs>
+              <w:tab w:val="right" w:leader="dot" w:pos="9350"/>
+            </w:tabs>
+            <w:rPr>
+              <w:rFonts w:eastAsiaTheme="minorEastAsia"/>
+              <w:noProof/>
+              <w:sz w:val="24"/>
+              <w:szCs w:val="24"/>
+              <w:lang w:eastAsia="en-CA"/>
+            </w:rPr>
+          </w:pPr>
+          <w:hyperlink w:anchor="_Toc161469797" w:history="1">
+            <w:r>
+              <w:rPr>
+                <w:rStyle w:val="Hyperlink"/>
+                <w:noProof/>
+              </w:rPr>
+              <w:t>Online Shopping:</w:t>
+            </w:r>
+            <w:r>
+              <w:rPr>
+                <w:noProof/>
+                <w:webHidden/>
+              </w:rPr>
+              <w:tab/>
+            </w:r>
+            <w:r>
+              <w:rPr>
+                <w:noProof/>
+                <w:webHidden/>
+              </w:rPr>
+              <w:fldChar w:fldCharType="begin"/>
+            </w:r>
+            <w:r>
+              <w:rPr>
+                <w:noProof/>
+                <w:webHidden/>
+              </w:rPr>
+              <w:instrText xml:space="preserve"> PAGEREF _Toc161469797 \h </w:instrText>
+            </w:r>
+            <w:r>
+              <w:rPr>
+                <w:noProof/>
+                <w:webHidden/>
+              </w:rPr>
+            </w:r>
+            <w:r>
+              <w:rPr>
+                <w:noProof/>
+                <w:webHidden/>
+              </w:rPr>
+              <w:fldChar w:fldCharType="separate"/>
+            </w:r>
+            <w:r>
+              <w:rPr>
+                <w:noProof/>
+                <w:webHidden/>
+              </w:rPr>
+              <w:t>6</w:t>
+            </w:r>
+            <w:r>
+              <w:rPr>
+                <w:noProof/>
+                <w:webHidden/>
+              </w:rPr>
+              <w:fldChar w:fldCharType="end"/>
+            </w:r>
+          </w:hyperlink>
+        </w:p>
+        <w:p>
+          <w:pPr>
+            <w:pStyle w:val="TOC2"/>
+            <w:tabs>
+              <w:tab w:val="right" w:leader="dot" w:pos="9350"/>
+            </w:tabs>
+            <w:rPr>
+              <w:rFonts w:eastAsiaTheme="minorEastAsia"/>
+              <w:noProof/>
+              <w:sz w:val="24"/>
+              <w:szCs w:val="24"/>
+              <w:lang w:eastAsia="en-CA"/>
+            </w:rPr>
+          </w:pPr>
+          <w:hyperlink w:anchor="_Toc161469798" w:history="1">
+            <w:r>
+              <w:rPr>
+                <w:rStyle w:val="Hyperlink"/>
+                <w:noProof/>
+              </w:rPr>
+              <w:t>Contact Lists:</w:t>
+            </w:r>
+            <w:r>
+              <w:rPr>
+                <w:noProof/>
+                <w:webHidden/>
+              </w:rPr>
+              <w:tab/>
+            </w:r>
+            <w:r>
+              <w:rPr>
+                <w:noProof/>
+                <w:webHidden/>
+              </w:rPr>
+              <w:fldChar w:fldCharType="begin"/>
+            </w:r>
+            <w:r>
+              <w:rPr>
+                <w:noProof/>
+                <w:webHidden/>
+              </w:rPr>
+              <w:instrText xml:space="preserve"> PAGEREF _Toc161469798 \h </w:instrText>
+            </w:r>
+            <w:r>
+              <w:rPr>
+                <w:noProof/>
+                <w:webHidden/>
+              </w:rPr>
+            </w:r>
+            <w:r>
+              <w:rPr>
+                <w:noProof/>
+                <w:webHidden/>
+              </w:rPr>
+              <w:fldChar w:fldCharType="separate"/>
+            </w:r>
+            <w:r>
+              <w:rPr>
+                <w:noProof/>
+                <w:webHidden/>
+              </w:rPr>
+              <w:t>6</w:t>
+            </w:r>
+            <w:r>
+              <w:rPr>
+                <w:noProof/>
+                <w:webHidden/>
+              </w:rPr>
+              <w:fldChar w:fldCharType="end"/>
+            </w:r>
+          </w:hyperlink>
+        </w:p>
+        <w:p>
+          <w:pPr>
+            <w:pStyle w:val="TOC1"/>
+            <w:tabs>
+              <w:tab w:val="right" w:leader="dot" w:pos="9350"/>
+            </w:tabs>
+            <w:rPr>
+              <w:rFonts w:eastAsiaTheme="minorEastAsia"/>
+              <w:noProof/>
+              <w:sz w:val="24"/>
+              <w:szCs w:val="24"/>
+              <w:lang w:eastAsia="en-CA"/>
+            </w:rPr>
+          </w:pPr>
+          <w:hyperlink w:anchor="_Toc161469799" w:history="1">
+            <w:r>
+              <w:rPr>
+                <w:rStyle w:val="Hyperlink"/>
+                <w:noProof/>
+              </w:rPr>
+              <w:t>Conclusion:</w:t>
+            </w:r>
+            <w:r>
+              <w:rPr>
+                <w:noProof/>
+                <w:webHidden/>
+              </w:rPr>
+              <w:tab/>
+            </w:r>
+            <w:r>
+              <w:rPr>
+                <w:noProof/>
+                <w:webHidden/>
+              </w:rPr>
+              <w:fldChar w:fldCharType="begin"/>
+            </w:r>
+            <w:r>
+              <w:rPr>
+                <w:noProof/>
+                <w:webHidden/>
+              </w:rPr>
+              <w:instrText xml:space="preserve"> PAGEREF _Toc161469799 \h </w:instrText>
+            </w:r>
+            <w:r>
+              <w:rPr>
+                <w:noProof/>
+                <w:webHidden/>
+              </w:rPr>
+            </w:r>
+            <w:r>
+              <w:rPr>
+                <w:noProof/>
+                <w:webHidden/>
+              </w:rPr>
+              <w:fldChar w:fldCharType="separate"/>
+            </w:r>
+            <w:r>
+              <w:rPr>
+                <w:noProof/>
+                <w:webHidden/>
+              </w:rPr>
+              <w:t>7</w:t>
+            </w:r>
+            <w:r>
+              <w:rPr>
+                <w:noProof/>
+                <w:webHidden/>
+              </w:rPr>
+              <w:fldChar w:fldCharType="end"/>
+            </w:r>
+          </w:hyperlink>
+        </w:p>
+        <w:p>
+          <w:r>
+            <w:rPr>
+              <w:b/>
+              <w:bCs/>
+              <w:noProof/>
+            </w:rPr>
+            <w:fldChar w:fldCharType="end"/>
+          </w:r>
+        </w:p>
+      </w:sdtContent>
+    </w:sdt>
+    <w:p/>
+    <w:p/>
     <w:p>
       <w:pPr>
         <w:pStyle w:val="Heading1"/>
       </w:pPr>
+      <w:bookmarkStart w:id="0" w:name="_Toc161469775"/>
       <w:r>
         <w:lastRenderedPageBreak/>
-        <w:t xml:space="preserve">Scenario: </w:t>
+        <w:t>Introduction:</w:t>
+      </w:r>
+      <w:bookmarkEnd w:id="0"/>
+    </w:p>
+    <w:p>
+      <w:pPr>
+        <w:ind w:firstLine="720"/>
+      </w:pPr>
+      <w:r>
+        <w:t>Data structures and algorithms are fundamental concepts in computer science, playing crucial roles in software development and problem-solving. In this case study, we will explore various real-world applications of different data structures and sorting algorithms.</w:t>
+      </w:r>
+    </w:p>
+    <w:p>
+      <w:pPr>
+        <w:pStyle w:val="Heading1"/>
+      </w:pPr>
+      <w:r>
+        <w:t xml:space="preserve"> </w:t>
+      </w:r>
+      <w:bookmarkStart w:id="1" w:name="_Toc161469776"/>
+      <w:r>
+        <w:t>Arrays:</w:t>
+      </w:r>
+      <w:bookmarkEnd w:id="1"/>
+    </w:p>
+    <w:p>
+      <w:pPr>
+        <w:ind w:firstLine="720"/>
+      </w:pPr>
+      <w:r>
+        <w:t>Arrays are fundamental data structures that store elements of the same data type in contiguous memory locations. Here are some real-world applications of arrays:</w:t>
+      </w:r>
+    </w:p>
+    <w:p>
+      <w:bookmarkStart w:id="2" w:name="_Toc161469777"/>
+      <w:r>
+        <w:rPr>
+          <w:rStyle w:val="Heading2Char"/>
+        </w:rPr>
+        <w:t>Contacts Management in Phones:</w:t>
+      </w:r>
+      <w:bookmarkEnd w:id="2"/>
+      <w:r>
+        <w:t xml:space="preserve"> </w:t>
+      </w:r>
+    </w:p>
+    <w:p>
+      <w:pPr>
+        <w:ind w:firstLine="720"/>
+      </w:pPr>
+      <w:r>
+        <w:t>Arrays are commonly used to store contacts on mobile phones. Each contact entry typically consists of attributes like name, phone number, and email address, organized in an array. This enables quick access to contact information on demand.</w:t>
+      </w:r>
+    </w:p>
+    <w:p/>
+    <w:p>
+      <w:bookmarkStart w:id="3" w:name="_Toc161469778"/>
+      <w:r>
+        <w:rPr>
+          <w:rStyle w:val="Heading2Char"/>
+        </w:rPr>
+        <w:t>Leaderboard in Games:</w:t>
+      </w:r>
+      <w:bookmarkEnd w:id="3"/>
+      <w:r>
+        <w:t xml:space="preserve"> </w:t>
+      </w:r>
+    </w:p>
+    <w:p>
+      <w:pPr>
+        <w:ind w:firstLine="720"/>
+      </w:pPr>
+      <w:r>
+        <w:t>Arrays can be utilized to maintain leaderboards in games, storing player scores and arranging them in descending order to determine rankings. This allows for a fair and transparent display of player achievements.</w:t>
+      </w:r>
+    </w:p>
+    <w:p/>
+    <w:p>
+      <w:bookmarkStart w:id="4" w:name="_Toc161469779"/>
+      <w:r>
+        <w:rPr>
+          <w:rStyle w:val="Heading2Char"/>
+        </w:rPr>
+        <w:t>Library Management Systems:</w:t>
+      </w:r>
+      <w:bookmarkEnd w:id="4"/>
+      <w:r>
+        <w:t xml:space="preserve"> </w:t>
+      </w:r>
+    </w:p>
+    <w:p>
+      <w:pPr>
+        <w:ind w:firstLine="720"/>
+      </w:pPr>
+      <w:r>
+        <w:t>Book titles in library management systems can be stored in arrays, facilitating easy access and retrieval of information. This ensures efficient management of library resources and seamless borrowing processes.</w:t>
+      </w:r>
+    </w:p>
+    <w:p/>
+    <w:p>
+      <w:bookmarkStart w:id="5" w:name="_Toc161469780"/>
+      <w:r>
+        <w:rPr>
+          <w:rStyle w:val="Heading2Char"/>
+        </w:rPr>
+        <w:t>Speech Processing:</w:t>
+      </w:r>
+      <w:bookmarkEnd w:id="5"/>
+      <w:r>
+        <w:t xml:space="preserve"> </w:t>
+      </w:r>
+    </w:p>
+    <w:p>
+      <w:pPr>
+        <w:ind w:firstLine="720"/>
+      </w:pPr>
+      <w:r>
+        <w:t>Speech signals can be represented as arrays, with each element corresponding to a sample of the signal, enabling various speech processing tasks. This enables the analysis and manipulation of audio data in applications like voice recognition and speech synthesis.</w:t>
+      </w:r>
+    </w:p>
+    <w:p>
+      <w:pPr>
+        <w:ind w:firstLine="720"/>
+      </w:pPr>
+    </w:p>
+    <w:p/>
+    <w:p>
+      <w:pPr>
+        <w:pStyle w:val="Heading1"/>
+      </w:pPr>
+      <w:bookmarkStart w:id="6" w:name="_Toc161469781"/>
+      <w:r>
+        <w:lastRenderedPageBreak/>
+        <w:t>Hash Tables:</w:t>
+      </w:r>
+      <w:bookmarkEnd w:id="6"/>
+    </w:p>
+    <w:p>
+      <w:r>
+        <w:t>Hash tables store data in key-value pairs and offer efficient insertion and search operations. Real-world applications of hash tables include:</w:t>
+      </w:r>
+    </w:p>
+    <w:p/>
+    <w:p>
+      <w:pPr>
+        <w:rPr>
+          <w:rStyle w:val="Heading2Char"/>
+        </w:rPr>
+      </w:pPr>
+      <w:bookmarkStart w:id="7" w:name="_Toc161469782"/>
+      <w:r>
+        <w:rPr>
+          <w:rStyle w:val="Heading2Char"/>
+        </w:rPr>
+        <w:t>Database Management:</w:t>
+      </w:r>
+      <w:bookmarkEnd w:id="7"/>
+    </w:p>
+    <w:p>
+      <w:pPr>
+        <w:ind w:firstLine="720"/>
+      </w:pPr>
+      <w:r>
+        <w:t xml:space="preserve"> Hash tables are widely used to store and retrieve data in databases, offering fast access based on keys. This accelerates data retrieval and query processing in database systems.</w:t>
+      </w:r>
+    </w:p>
+    <w:p/>
+    <w:p>
+      <w:bookmarkStart w:id="8" w:name="_Toc161469783"/>
+      <w:r>
+        <w:rPr>
+          <w:rStyle w:val="Heading2Char"/>
+        </w:rPr>
+        <w:t>Web Browsing:</w:t>
+      </w:r>
+      <w:bookmarkEnd w:id="8"/>
+      <w:r>
+        <w:t xml:space="preserve"> </w:t>
+      </w:r>
+    </w:p>
+    <w:p>
+      <w:pPr>
+        <w:ind w:firstLine="720"/>
+      </w:pPr>
+      <w:r>
+        <w:t>Web browsers utilize hash tables for efficient storage and retrieval of browsing history, bookmarks, and cached data. This enhances user browsing experience by providing quick access to frequently visited websites and stored information.</w:t>
+      </w:r>
+    </w:p>
+    <w:p/>
+    <w:p>
+      <w:pPr>
+        <w:rPr>
+          <w:rStyle w:val="Heading2Char"/>
+        </w:rPr>
+      </w:pPr>
+      <w:bookmarkStart w:id="9" w:name="_Toc161469784"/>
+      <w:r>
+        <w:rPr>
+          <w:rStyle w:val="Heading2Char"/>
+        </w:rPr>
+        <w:t>Cryptography:</w:t>
+      </w:r>
+      <w:bookmarkEnd w:id="9"/>
+      <w:r>
+        <w:rPr>
+          <w:rStyle w:val="Heading2Char"/>
+        </w:rPr>
+        <w:t xml:space="preserve"> </w:t>
+      </w:r>
+    </w:p>
+    <w:p>
+      <w:pPr>
+        <w:ind w:firstLine="720"/>
+      </w:pPr>
+      <w:r>
+        <w:t>Hashing algorithms are essential in cryptography for generating message digests, ensuring data integrity and security. This safeguards sensitive information transmitted over networks and stored in databases.</w:t>
+      </w:r>
+    </w:p>
+    <w:p/>
+    <w:p>
+      <w:bookmarkStart w:id="10" w:name="_Toc161469785"/>
+      <w:r>
+        <w:rPr>
+          <w:rStyle w:val="Heading2Char"/>
+        </w:rPr>
+        <w:t>File Systems:</w:t>
+      </w:r>
+      <w:bookmarkEnd w:id="10"/>
+      <w:r>
+        <w:t xml:space="preserve"> </w:t>
+      </w:r>
+    </w:p>
+    <w:p>
+      <w:pPr>
+        <w:ind w:firstLine="720"/>
+      </w:pPr>
+      <w:r>
+        <w:t>Hash tables are employed to map filenames to their corresponding file paths, facilitating file retrieval in computer systems. This streamlines file management operations and enhances file access efficiency.</w:t>
+      </w:r>
+    </w:p>
+    <w:p/>
+    <w:p>
+      <w:pPr>
+        <w:pStyle w:val="Heading1"/>
+      </w:pPr>
+      <w:bookmarkStart w:id="11" w:name="_Toc161469786"/>
+      <w:r>
+        <w:t>Queues:</w:t>
+      </w:r>
+      <w:bookmarkEnd w:id="11"/>
+    </w:p>
+    <w:p>
+      <w:r>
+        <w:t>Queues follow the First-In-First-Out (FIFO) order and find applications in various real-world scenarios:</w:t>
+      </w:r>
+    </w:p>
+    <w:p/>
+    <w:p/>
+    <w:p/>
+    <w:p>
+      <w:bookmarkStart w:id="12" w:name="_Toc161469787"/>
+      <w:r>
+        <w:rPr>
+          <w:rStyle w:val="Heading2Char"/>
+        </w:rPr>
+        <w:lastRenderedPageBreak/>
+        <w:t>Operating Systems:</w:t>
+      </w:r>
+      <w:bookmarkEnd w:id="12"/>
+      <w:r>
+        <w:t xml:space="preserve"> </w:t>
+      </w:r>
+    </w:p>
+    <w:p>
+      <w:pPr>
+        <w:ind w:firstLine="720"/>
+      </w:pPr>
+      <w:r>
+        <w:t>Queues are used for job scheduling in operating systems, ensuring fair allocation of resources and efficient task execution. This optimizes system performance and improves user responsiveness.</w:t>
+      </w:r>
+    </w:p>
+    <w:p/>
+    <w:p>
+      <w:bookmarkStart w:id="13" w:name="_Toc161469788"/>
+      <w:r>
+        <w:rPr>
+          <w:rStyle w:val="Heading2Char"/>
+        </w:rPr>
+        <w:t>Networking:</w:t>
+      </w:r>
+      <w:bookmarkEnd w:id="13"/>
+      <w:r>
+        <w:t xml:space="preserve"> </w:t>
+      </w:r>
+    </w:p>
+    <w:p>
+      <w:pPr>
+        <w:ind w:firstLine="720"/>
+      </w:pPr>
+      <w:r>
+        <w:t>Queues help manage congestion in networking by organizing data packets and regulating their transmission. This prevents network bottlenecks and ensures smooth data flow in communication networks.</w:t>
+      </w:r>
+    </w:p>
+    <w:p>
+      <w:bookmarkStart w:id="14" w:name="_Toc161469789"/>
+      <w:r>
+        <w:rPr>
+          <w:rStyle w:val="Heading2Char"/>
+        </w:rPr>
+        <w:t>Email Systems:</w:t>
+      </w:r>
+      <w:bookmarkEnd w:id="14"/>
+      <w:r>
+        <w:t xml:space="preserve"> </w:t>
+      </w:r>
+    </w:p>
+    <w:p>
+      <w:pPr>
+        <w:ind w:firstLine="720"/>
+      </w:pPr>
+      <w:r>
+        <w:t>Emails are queued for sending, ensuring that they are processed in the order they were received. This maintains email integrity and reliability in messaging systems.</w:t>
+      </w:r>
+    </w:p>
+    <w:p/>
+    <w:p>
+      <w:pPr>
+        <w:rPr>
+          <w:rStyle w:val="Heading2Char"/>
+        </w:rPr>
+      </w:pPr>
+      <w:bookmarkStart w:id="15" w:name="_Toc161469790"/>
+      <w:r>
+        <w:rPr>
+          <w:rStyle w:val="Heading2Char"/>
+        </w:rPr>
+        <w:t>Server Management:</w:t>
+      </w:r>
+      <w:bookmarkEnd w:id="15"/>
+    </w:p>
+    <w:p>
+      <w:pPr>
+        <w:ind w:firstLine="720"/>
+      </w:pPr>
+      <w:r>
+        <w:t>Queues are employed to handle incoming requests and manage server resources efficiently. This enables servers to handle high loads and prioritize critical tasks effectively.</w:t>
+      </w:r>
+    </w:p>
+    <w:p/>
+    <w:p>
+      <w:pPr>
+        <w:pStyle w:val="Heading1"/>
+      </w:pPr>
+      <w:bookmarkStart w:id="16" w:name="_Toc161469791"/>
+      <w:r>
+        <w:t>Priority Queues:</w:t>
+      </w:r>
+      <w:bookmarkEnd w:id="16"/>
+    </w:p>
+    <w:p>
+      <w:r>
+        <w:t>Priority queues prioritize elements based on their assigned priorities, with higher priority items being processed first. Real-world applications include:</w:t>
+      </w:r>
+    </w:p>
+    <w:p/>
+    <w:p>
+      <w:bookmarkStart w:id="17" w:name="_Toc161469792"/>
+      <w:r>
+        <w:rPr>
+          <w:rStyle w:val="Heading2Char"/>
+        </w:rPr>
+        <w:t>Process Scheduling:</w:t>
+      </w:r>
+      <w:bookmarkEnd w:id="17"/>
+      <w:r>
+        <w:t xml:space="preserve"> </w:t>
+      </w:r>
+    </w:p>
+    <w:p>
+      <w:pPr>
+        <w:ind w:firstLine="720"/>
+      </w:pPr>
+      <w:r>
+        <w:t>Priority queues are utilized in kernel-level process scheduling, ensuring that high-priority tasks are executed promptly. This enhances system responsiveness and ensures timely execution of critical processes.</w:t>
+      </w:r>
+    </w:p>
+    <w:p>
+      <w:pPr>
+        <w:ind w:firstLine="720"/>
+      </w:pPr>
+    </w:p>
+    <w:p>
+      <w:pPr>
+        <w:ind w:firstLine="720"/>
+      </w:pPr>
+    </w:p>
+    <w:p>
+      <w:pPr>
+        <w:ind w:firstLine="720"/>
+      </w:pPr>
+    </w:p>
+    <w:p/>
+    <w:p>
+      <w:bookmarkStart w:id="18" w:name="_Toc161469793"/>
+      <w:r>
+        <w:rPr>
+          <w:rStyle w:val="Heading2Char"/>
+        </w:rPr>
+        <w:lastRenderedPageBreak/>
+        <w:t>File Downloading:</w:t>
+      </w:r>
+      <w:bookmarkEnd w:id="18"/>
+      <w:r>
+        <w:t xml:space="preserve"> </w:t>
+      </w:r>
+    </w:p>
+    <w:p>
+      <w:pPr>
+        <w:ind w:firstLine="720"/>
+      </w:pPr>
+      <w:r>
+        <w:t>Web browsers use priority queues to manage file downloads, prioritizing critical downloads over less urgent ones. This optimizes bandwidth usage and improves user experience during file transfers.</w:t>
+      </w:r>
+    </w:p>
+    <w:p>
+      <w:pPr>
+        <w:pStyle w:val="Heading2"/>
+      </w:pPr>
+      <w:bookmarkStart w:id="19" w:name="_Toc161469794"/>
+      <w:r>
+        <w:t>Toll Centers:</w:t>
+      </w:r>
+      <w:bookmarkEnd w:id="19"/>
+      <w:r>
+        <w:t xml:space="preserve"> </w:t>
+      </w:r>
+    </w:p>
+    <w:p>
+      <w:pPr>
+        <w:ind w:firstLine="720"/>
+      </w:pPr>
+      <w:r>
+        <w:t>Priority queues are employed at toll centers to expedite the passage of emergency vehicles or vehicles with special privileges. This ensures efficient traffic flow and timely response to emergencies on roadways.</w:t>
+      </w:r>
+    </w:p>
+    <w:p/>
+    <w:p>
+      <w:pPr>
+        <w:pStyle w:val="Heading1"/>
+      </w:pPr>
+      <w:bookmarkStart w:id="20" w:name="_Toc161469795"/>
+      <w:r>
+        <w:t>Sorting Algorithms:</w:t>
+      </w:r>
+      <w:bookmarkEnd w:id="20"/>
+    </w:p>
+    <w:p>
+      <w:r>
+        <w:t>Sorting algorithms arrange elements in a specified order, facilitating efficient data retrieval and processing. Real-world applications include:</w:t>
+      </w:r>
+    </w:p>
+    <w:p/>
+    <w:p>
+      <w:pPr>
+        <w:pStyle w:val="Heading2"/>
+      </w:pPr>
+      <w:bookmarkStart w:id="21" w:name="_Toc161469796"/>
+      <w:r>
+        <w:t>Backend Databases:</w:t>
+      </w:r>
+      <w:bookmarkEnd w:id="21"/>
+      <w:r>
+        <w:t xml:space="preserve"> </w:t>
+      </w:r>
+    </w:p>
+    <w:p>
+      <w:pPr>
+        <w:ind w:firstLine="720"/>
+      </w:pPr>
+      <w:r>
+        <w:t>Merge sort is commonly used in backend databases for sorting large datasets efficiently. This accelerates query processing and enhances database performance in data-intensive applications.</w:t>
+      </w:r>
+    </w:p>
+    <w:p/>
+    <w:p>
+      <w:pPr>
+        <w:pStyle w:val="Heading2"/>
+      </w:pPr>
+      <w:bookmarkStart w:id="22" w:name="_Toc161469797"/>
+      <w:r>
+        <w:t>Online Shopping:</w:t>
+      </w:r>
+      <w:bookmarkEnd w:id="22"/>
+      <w:r>
+        <w:t xml:space="preserve"> </w:t>
+      </w:r>
+    </w:p>
+    <w:p>
+      <w:pPr>
+        <w:ind w:firstLine="720"/>
+      </w:pPr>
+      <w:r>
+        <w:t>Sorting algorithms are applied in online shopping platforms to arrange products based on price range or popularity, enhancing user experience. This enables users to find desired products quickly and make informed purchasing decisions.</w:t>
+      </w:r>
+    </w:p>
+    <w:p/>
+    <w:p>
+      <w:bookmarkStart w:id="23" w:name="_Toc161469798"/>
+      <w:r>
+        <w:rPr>
+          <w:rStyle w:val="Heading2Char"/>
+        </w:rPr>
+        <w:t>Contact Lists:</w:t>
+      </w:r>
+      <w:bookmarkEnd w:id="23"/>
+      <w:r>
+        <w:t xml:space="preserve"> </w:t>
+      </w:r>
+    </w:p>
+    <w:p>
+      <w:pPr>
+        <w:ind w:firstLine="720"/>
+      </w:pPr>
+      <w:r>
+        <w:t>Insertion sort can be employed in organizing contact lists on phones, ensuring quick access to contacts based on names or other attributes. This simplifies contact management and enhances user productivity on mobile devices.</w:t>
+      </w:r>
+    </w:p>
+    <w:p/>
+    <w:p>
+      <w:pPr>
+        <w:pStyle w:val="Heading1"/>
+      </w:pPr>
+      <w:bookmarkStart w:id="24" w:name="_Toc161469799"/>
+      <w:r>
+        <w:lastRenderedPageBreak/>
+        <w:t>Conclusion:</w:t>
+      </w:r>
+      <w:bookmarkEnd w:id="24"/>
+    </w:p>
+    <w:p>
+      <w:pPr>
+        <w:ind w:firstLine="720"/>
+      </w:pPr>
+      <w:r>
+        <w:t>Data structures and algorithms play vital roles in various real-world applications, ranging from managing contacts on mobile phones to optimizing server performance in complex computing systems. Understanding these concepts is essential for developing efficient and scalable software solutions across diverse domains. By leveraging appropriate data structures and algorithms, developers can address complex problems and enhance the performance of software systems.</w:t>
+      </w:r>
+    </w:p>
+    <w:p>
+      <w:pPr>
+        <w:ind w:firstLine="720"/>
+      </w:pPr>
+    </w:p>
+    <w:p>
+      <w:pPr>
+        <w:ind w:firstLine="720"/>
+      </w:pPr>
+    </w:p>
+    <w:p>
+      <w:pPr>
+        <w:ind w:firstLine="720"/>
+      </w:pPr>
+    </w:p>
+    <w:p>
+      <w:pPr>
+        <w:ind w:firstLine="720"/>
+      </w:pPr>
+    </w:p>
+    <w:p>
+      <w:pPr>
+        <w:ind w:firstLine="720"/>
+      </w:pPr>
+    </w:p>
+    <w:p>
+      <w:pPr>
+        <w:ind w:firstLine="720"/>
+      </w:pPr>
+    </w:p>
+    <w:p>
+      <w:pPr>
+        <w:ind w:firstLine="720"/>
+      </w:pPr>
+    </w:p>
+    <w:p>
+      <w:pPr>
+        <w:ind w:firstLine="720"/>
+      </w:pPr>
+    </w:p>
+    <w:p>
+      <w:pPr>
+        <w:ind w:firstLine="720"/>
+      </w:pPr>
+    </w:p>
+    <w:p>
+      <w:pPr>
+        <w:ind w:firstLine="720"/>
+      </w:pPr>
+    </w:p>
+    <w:p>
+      <w:pPr>
+        <w:ind w:firstLine="720"/>
+      </w:pPr>
+    </w:p>
+    <w:p>
+      <w:pPr>
+        <w:ind w:firstLine="720"/>
+      </w:pPr>
+    </w:p>
+    <w:p>
+      <w:pPr>
+        <w:ind w:firstLine="720"/>
+      </w:pPr>
+    </w:p>
+    <w:p>
+      <w:pPr>
+        <w:ind w:firstLine="720"/>
+      </w:pPr>
+    </w:p>
+    <w:p>
+      <w:pPr>
+        <w:ind w:firstLine="720"/>
+      </w:pPr>
+    </w:p>
+    <w:p>
+      <w:pPr>
+        <w:ind w:firstLine="720"/>
+      </w:pPr>
+    </w:p>
+    <w:p>
+      <w:pPr>
+        <w:ind w:firstLine="720"/>
+      </w:pPr>
+    </w:p>
+    <w:p>
+      <w:pPr>
+        <w:ind w:firstLine="720"/>
+      </w:pPr>
+    </w:p>
+    <w:p>
+      <w:pPr>
+        <w:ind w:firstLine="720"/>
+      </w:pPr>
+    </w:p>
+    <w:p>
+      <w:pPr>
+        <w:ind w:firstLine="720"/>
+      </w:pPr>
+    </w:p>
+    <w:p>
+      <w:pPr>
+        <w:ind w:firstLine="720"/>
+      </w:pPr>
+    </w:p>
+    <w:p>
+      <w:pPr>
+        <w:ind w:firstLine="720"/>
+      </w:pPr>
+    </w:p>
+    <w:p/>
+    <w:p>
+      <w:pPr>
+        <w:jc w:val="center"/>
+      </w:pPr>
+      <w:r>
+        <w:lastRenderedPageBreak/>
+        <w:t>[ This page intentionally left blank ]</w:t>
       </w:r>
     </w:p>
     <w:sectPr>
+      <w:headerReference w:type="default" r:id="rId8"/>
+      <w:footerReference w:type="default" r:id="rId9"/>
       <w:pgSz w:w="12240" w:h="15840"/>
       <w:pgMar w:top="1440" w:right="1440" w:bottom="1440" w:left="1440" w:header="708" w:footer="708" w:gutter="0"/>
       <w:cols w:space="708"/>
@@ -81,6 +2602,266 @@
     </w:sectPr>
   </w:body>
 </w:document>
+</file>
+
+<file path=word/endnotes.xml><?xml version="1.0" encoding="utf-8"?>
+<w:endnotes xmlns:wpc="http://schemas.microsoft.com/office/word/2010/wordprocessingCanvas" xmlns:cx="http://schemas.microsoft.com/office/drawing/2014/chartex" xmlns:cx1="http://schemas.microsoft.com/office/drawing/2015/9/8/chartex" xmlns:cx2="http://schemas.microsoft.com/office/drawing/2015/10/21/chartex" xmlns:cx3="http://schemas.microsoft.com/office/drawing/2016/5/9/chartex" xmlns:cx4="http://schemas.microsoft.com/office/drawing/2016/5/10/chartex" xmlns:cx5="http://schemas.microsoft.com/office/drawing/2016/5/11/chartex" xmlns:cx6="http://schemas.microsoft.com/office/drawing/2016/5/12/chartex" xmlns:cx7="http://schemas.microsoft.com/office/drawing/2016/5/13/chartex" xmlns:cx8="http://schemas.microsoft.com/office/drawing/2016/5/14/chartex" xmlns:mc="http://schemas.openxmlformats.org/markup-compatibility/2006" xmlns:aink="http://schemas.microsoft.com/office/drawing/2016/ink" xmlns:am3d="http://schemas.microsoft.com/office/drawing/2017/model3d" xmlns:o="urn:schemas-microsoft-com:office:office" xmlns:oel="http://schemas.microsoft.com/office/2019/extlst" xmlns:r="http://schemas.openxmlformats.org/officeDocument/2006/relationships" xmlns:m="http://schemas.openxmlformats.org/officeDocument/2006/math" xmlns:v="urn:schemas-microsoft-com:vml" xmlns:wp14="http://schemas.microsoft.com/office/word/2010/wordprocessingDrawing" xmlns:wp="http://schemas.openxmlformats.org/drawingml/2006/wordprocessingDrawing" xmlns:w10="urn:schemas-microsoft-com:office:word" xmlns:w="http://schemas.openxmlformats.org/wordprocessingml/2006/main" xmlns:w14="http://schemas.microsoft.com/office/word/2010/wordml" xmlns:w15="http://schemas.microsoft.com/office/word/2012/wordml" xmlns:w16cex="http://schemas.microsoft.com/office/word/2018/wordml/cex" xmlns:w16cid="http://schemas.microsoft.com/office/word/2016/wordml/cid" xmlns:w16="http://schemas.microsoft.com/office/word/2018/wordml" xmlns:w16sdtdh="http://schemas.microsoft.com/office/word/2020/wordml/sdtdatahash" xmlns:w16se="http://schemas.microsoft.com/office/word/2015/wordml/symex" xmlns:wpg="http://schemas.microsoft.com/office/word/2010/wordprocessingGroup" xmlns:wpi="http://schemas.microsoft.com/office/word/2010/wordprocessingInk" xmlns:wne="http://schemas.microsoft.com/office/word/2006/wordml" xmlns:wps="http://schemas.microsoft.com/office/word/2010/wordprocessingShape" mc:Ignorable="w14 w15 w16se w16cid w16 w16cex w16sdtdh wp14">
+  <w:endnote w:type="separator" w:id="-1">
+    <w:p>
+      <w:pPr>
+        <w:spacing w:after="0" w:line="240" w:lineRule="auto"/>
+      </w:pPr>
+      <w:r>
+        <w:separator/>
+      </w:r>
+    </w:p>
+  </w:endnote>
+  <w:endnote w:type="continuationSeparator" w:id="0">
+    <w:p>
+      <w:pPr>
+        <w:spacing w:after="0" w:line="240" w:lineRule="auto"/>
+      </w:pPr>
+      <w:r>
+        <w:continuationSeparator/>
+      </w:r>
+    </w:p>
+  </w:endnote>
+</w:endnotes>
+</file>
+
+<file path=word/footer1.xml><?xml version="1.0" encoding="utf-8"?>
+<w:ftr xmlns:wpc="http://schemas.microsoft.com/office/word/2010/wordprocessingCanvas" xmlns:cx="http://schemas.microsoft.com/office/drawing/2014/chartex" xmlns:cx1="http://schemas.microsoft.com/office/drawing/2015/9/8/chartex" xmlns:cx2="http://schemas.microsoft.com/office/drawing/2015/10/21/chartex" xmlns:cx3="http://schemas.microsoft.com/office/drawing/2016/5/9/chartex" xmlns:cx4="http://schemas.microsoft.com/office/drawing/2016/5/10/chartex" xmlns:cx5="http://schemas.microsoft.com/office/drawing/2016/5/11/chartex" xmlns:cx6="http://schemas.microsoft.com/office/drawing/2016/5/12/chartex" xmlns:cx7="http://schemas.microsoft.com/office/drawing/2016/5/13/chartex" xmlns:cx8="http://schemas.microsoft.com/office/drawing/2016/5/14/chartex" xmlns:mc="http://schemas.openxmlformats.org/markup-compatibility/2006" xmlns:aink="http://schemas.microsoft.com/office/drawing/2016/ink" xmlns:am3d="http://schemas.microsoft.com/office/drawing/2017/model3d" xmlns:o="urn:schemas-microsoft-com:office:office" xmlns:oel="http://schemas.microsoft.com/office/2019/extlst" xmlns:r="http://schemas.openxmlformats.org/officeDocument/2006/relationships" xmlns:m="http://schemas.openxmlformats.org/officeDocument/2006/math" xmlns:v="urn:schemas-microsoft-com:vml" xmlns:wp14="http://schemas.microsoft.com/office/word/2010/wordprocessingDrawing" xmlns:wp="http://schemas.openxmlformats.org/drawingml/2006/wordprocessingDrawing" xmlns:w10="urn:schemas-microsoft-com:office:word" xmlns:w="http://schemas.openxmlformats.org/wordprocessingml/2006/main" xmlns:w14="http://schemas.microsoft.com/office/word/2010/wordml" xmlns:w15="http://schemas.microsoft.com/office/word/2012/wordml" xmlns:w16cex="http://schemas.microsoft.com/office/word/2018/wordml/cex" xmlns:w16cid="http://schemas.microsoft.com/office/word/2016/wordml/cid" xmlns:w16="http://schemas.microsoft.com/office/word/2018/wordml" xmlns:w16sdtdh="http://schemas.microsoft.com/office/word/2020/wordml/sdtdatahash" xmlns:w16se="http://schemas.microsoft.com/office/word/2015/wordml/symex" xmlns:wpg="http://schemas.microsoft.com/office/word/2010/wordprocessingGroup" xmlns:wpi="http://schemas.microsoft.com/office/word/2010/wordprocessingInk" xmlns:wne="http://schemas.microsoft.com/office/word/2006/wordml" xmlns:wps="http://schemas.microsoft.com/office/word/2010/wordprocessingShape" mc:Ignorable="w14 w15 w16se w16cid w16 w16cex w16sdtdh wp14">
+  <w:sdt>
+    <w:sdtPr>
+      <w:id w:val="-1404292657"/>
+      <w:docPartObj>
+        <w:docPartGallery w:val="Page Numbers (Bottom of Page)"/>
+        <w:docPartUnique/>
+      </w:docPartObj>
+    </w:sdtPr>
+    <w:sdtEndPr>
+      <w:rPr>
+        <w:color w:val="7F7F7F" w:themeColor="background1" w:themeShade="7F"/>
+        <w:spacing w:val="60"/>
+      </w:rPr>
+    </w:sdtEndPr>
+    <w:sdtContent>
+      <w:p>
+        <w:pPr>
+          <w:pStyle w:val="Footer"/>
+          <w:pBdr>
+            <w:top w:val="single" w:sz="4" w:space="1" w:color="D9D9D9" w:themeColor="background1" w:themeShade="D9"/>
+          </w:pBdr>
+          <w:jc w:val="right"/>
+        </w:pPr>
+        <w:r>
+          <w:fldChar w:fldCharType="begin"/>
+        </w:r>
+        <w:r>
+          <w:instrText xml:space="preserve"> PAGE   \* MERGEFORMAT </w:instrText>
+        </w:r>
+        <w:r>
+          <w:fldChar w:fldCharType="separate"/>
+        </w:r>
+        <w:r>
+          <w:rPr>
+            <w:noProof/>
+          </w:rPr>
+          <w:t>2</w:t>
+        </w:r>
+        <w:r>
+          <w:rPr>
+            <w:noProof/>
+          </w:rPr>
+          <w:fldChar w:fldCharType="end"/>
+        </w:r>
+        <w:r>
+          <w:t xml:space="preserve"> | </w:t>
+        </w:r>
+        <w:r>
+          <w:rPr>
+            <w:color w:val="7F7F7F" w:themeColor="background1" w:themeShade="7F"/>
+            <w:spacing w:val="60"/>
+          </w:rPr>
+          <w:t>Page</w:t>
+        </w:r>
+      </w:p>
+    </w:sdtContent>
+  </w:sdt>
+  <w:p>
+    <w:pPr>
+      <w:pStyle w:val="Footer"/>
+    </w:pPr>
+  </w:p>
+</w:ftr>
+</file>
+
+<file path=word/footnotes.xml><?xml version="1.0" encoding="utf-8"?>
+<w:footnotes xmlns:wpc="http://schemas.microsoft.com/office/word/2010/wordprocessingCanvas" xmlns:cx="http://schemas.microsoft.com/office/drawing/2014/chartex" xmlns:cx1="http://schemas.microsoft.com/office/drawing/2015/9/8/chartex" xmlns:cx2="http://schemas.microsoft.com/office/drawing/2015/10/21/chartex" xmlns:cx3="http://schemas.microsoft.com/office/drawing/2016/5/9/chartex" xmlns:cx4="http://schemas.microsoft.com/office/drawing/2016/5/10/chartex" xmlns:cx5="http://schemas.microsoft.com/office/drawing/2016/5/11/chartex" xmlns:cx6="http://schemas.microsoft.com/office/drawing/2016/5/12/chartex" xmlns:cx7="http://schemas.microsoft.com/office/drawing/2016/5/13/chartex" xmlns:cx8="http://schemas.microsoft.com/office/drawing/2016/5/14/chartex" xmlns:mc="http://schemas.openxmlformats.org/markup-compatibility/2006" xmlns:aink="http://schemas.microsoft.com/office/drawing/2016/ink" xmlns:am3d="http://schemas.microsoft.com/office/drawing/2017/model3d" xmlns:o="urn:schemas-microsoft-com:office:office" xmlns:oel="http://schemas.microsoft.com/office/2019/extlst" xmlns:r="http://schemas.openxmlformats.org/officeDocument/2006/relationships" xmlns:m="http://schemas.openxmlformats.org/officeDocument/2006/math" xmlns:v="urn:schemas-microsoft-com:vml" xmlns:wp14="http://schemas.microsoft.com/office/word/2010/wordprocessingDrawing" xmlns:wp="http://schemas.openxmlformats.org/drawingml/2006/wordprocessingDrawing" xmlns:w10="urn:schemas-microsoft-com:office:word" xmlns:w="http://schemas.openxmlformats.org/wordprocessingml/2006/main" xmlns:w14="http://schemas.microsoft.com/office/word/2010/wordml" xmlns:w15="http://schemas.microsoft.com/office/word/2012/wordml" xmlns:w16cex="http://schemas.microsoft.com/office/word/2018/wordml/cex" xmlns:w16cid="http://schemas.microsoft.com/office/word/2016/wordml/cid" xmlns:w16="http://schemas.microsoft.com/office/word/2018/wordml" xmlns:w16sdtdh="http://schemas.microsoft.com/office/word/2020/wordml/sdtdatahash" xmlns:w16se="http://schemas.microsoft.com/office/word/2015/wordml/symex" xmlns:wpg="http://schemas.microsoft.com/office/word/2010/wordprocessingGroup" xmlns:wpi="http://schemas.microsoft.com/office/word/2010/wordprocessingInk" xmlns:wne="http://schemas.microsoft.com/office/word/2006/wordml" xmlns:wps="http://schemas.microsoft.com/office/word/2010/wordprocessingShape" mc:Ignorable="w14 w15 w16se w16cid w16 w16cex w16sdtdh wp14">
+  <w:footnote w:type="separator" w:id="-1">
+    <w:p>
+      <w:pPr>
+        <w:spacing w:after="0" w:line="240" w:lineRule="auto"/>
+      </w:pPr>
+      <w:r>
+        <w:separator/>
+      </w:r>
+    </w:p>
+  </w:footnote>
+  <w:footnote w:type="continuationSeparator" w:id="0">
+    <w:p>
+      <w:pPr>
+        <w:spacing w:after="0" w:line="240" w:lineRule="auto"/>
+      </w:pPr>
+      <w:r>
+        <w:continuationSeparator/>
+      </w:r>
+    </w:p>
+  </w:footnote>
+</w:footnotes>
+</file>
+
+<file path=word/header1.xml><?xml version="1.0" encoding="utf-8"?>
+<w:hdr xmlns:wpc="http://schemas.microsoft.com/office/word/2010/wordprocessingCanvas" xmlns:cx="http://schemas.microsoft.com/office/drawing/2014/chartex" xmlns:cx1="http://schemas.microsoft.com/office/drawing/2015/9/8/chartex" xmlns:cx2="http://schemas.microsoft.com/office/drawing/2015/10/21/chartex" xmlns:cx3="http://schemas.microsoft.com/office/drawing/2016/5/9/chartex" xmlns:cx4="http://schemas.microsoft.com/office/drawing/2016/5/10/chartex" xmlns:cx5="http://schemas.microsoft.com/office/drawing/2016/5/11/chartex" xmlns:cx6="http://schemas.microsoft.com/office/drawing/2016/5/12/chartex" xmlns:cx7="http://schemas.microsoft.com/office/drawing/2016/5/13/chartex" xmlns:cx8="http://schemas.microsoft.com/office/drawing/2016/5/14/chartex" xmlns:mc="http://schemas.openxmlformats.org/markup-compatibility/2006" xmlns:aink="http://schemas.microsoft.com/office/drawing/2016/ink" xmlns:am3d="http://schemas.microsoft.com/office/drawing/2017/model3d" xmlns:o="urn:schemas-microsoft-com:office:office" xmlns:oel="http://schemas.microsoft.com/office/2019/extlst" xmlns:r="http://schemas.openxmlformats.org/officeDocument/2006/relationships" xmlns:m="http://schemas.openxmlformats.org/officeDocument/2006/math" xmlns:v="urn:schemas-microsoft-com:vml" xmlns:wp14="http://schemas.microsoft.com/office/word/2010/wordprocessingDrawing" xmlns:wp="http://schemas.openxmlformats.org/drawingml/2006/wordprocessingDrawing" xmlns:w10="urn:schemas-microsoft-com:office:word" xmlns:w="http://schemas.openxmlformats.org/wordprocessingml/2006/main" xmlns:w14="http://schemas.microsoft.com/office/word/2010/wordml" xmlns:w15="http://schemas.microsoft.com/office/word/2012/wordml" xmlns:w16cex="http://schemas.microsoft.com/office/word/2018/wordml/cex" xmlns:w16cid="http://schemas.microsoft.com/office/word/2016/wordml/cid" xmlns:w16="http://schemas.microsoft.com/office/word/2018/wordml" xmlns:w16sdtdh="http://schemas.microsoft.com/office/word/2020/wordml/sdtdatahash" xmlns:w16se="http://schemas.microsoft.com/office/word/2015/wordml/symex" xmlns:wpg="http://schemas.microsoft.com/office/word/2010/wordprocessingGroup" xmlns:wpi="http://schemas.microsoft.com/office/word/2010/wordprocessingInk" xmlns:wne="http://schemas.microsoft.com/office/word/2006/wordml" xmlns:wps="http://schemas.microsoft.com/office/word/2010/wordprocessingShape" mc:Ignorable="w14 w15 w16se w16cid w16 w16cex w16sdtdh wp14">
+  <w:sdt>
+    <w:sdtPr>
+      <w:rPr>
+        <w:caps/>
+        <w:color w:val="0E2841" w:themeColor="text2"/>
+        <w:sz w:val="20"/>
+        <w:szCs w:val="20"/>
+      </w:rPr>
+      <w:alias w:val="Author"/>
+      <w:tag w:val=""/>
+      <w:id w:val="-1701008461"/>
+      <w:placeholder>
+        <w:docPart w:val="AD42178E3B5F4519B7439A4FC17A5F94"/>
+      </w:placeholder>
+      <w:dataBinding w:prefixMappings="xmlns:ns0='http://purl.org/dc/elements/1.1/' xmlns:ns1='http://schemas.openxmlformats.org/package/2006/metadata/core-properties' " w:xpath="/ns1:coreProperties[1]/ns0:creator[1]" w:storeItemID="{6C3C8BC8-F283-45AE-878A-BAB7291924A1}"/>
+      <w:text/>
+    </w:sdtPr>
+    <w:sdtContent>
+      <w:p>
+        <w:pPr>
+          <w:pStyle w:val="Header"/>
+          <w:jc w:val="right"/>
+          <w:rPr>
+            <w:caps/>
+            <w:color w:val="0E2841" w:themeColor="text2"/>
+            <w:sz w:val="20"/>
+            <w:szCs w:val="20"/>
+          </w:rPr>
+        </w:pPr>
+        <w:r>
+          <w:rPr>
+            <w:caps/>
+            <w:color w:val="0E2841" w:themeColor="text2"/>
+            <w:sz w:val="20"/>
+            <w:szCs w:val="20"/>
+          </w:rPr>
+          <w:t>LeBlanc,Mike</w:t>
+        </w:r>
+      </w:p>
+    </w:sdtContent>
+  </w:sdt>
+  <w:sdt>
+    <w:sdtPr>
+      <w:rPr>
+        <w:caps/>
+        <w:color w:val="0E2841" w:themeColor="text2"/>
+        <w:sz w:val="20"/>
+        <w:szCs w:val="20"/>
+      </w:rPr>
+      <w:alias w:val="Date"/>
+      <w:tag w:val="Date"/>
+      <w:id w:val="-304078227"/>
+      <w:placeholder>
+        <w:docPart w:val="F9A6CC89D0704F5D9BC5805117499B84"/>
+      </w:placeholder>
+      <w:dataBinding w:prefixMappings="xmlns:ns0='http://schemas.microsoft.com/office/2006/coverPageProps' " w:xpath="/ns0:CoverPageProperties[1]/ns0:PublishDate[1]" w:storeItemID="{55AF091B-3C7A-41E3-B477-F2FDAA23CFDA}"/>
+      <w:date w:fullDate="2024-03-16T00:00:00Z">
+        <w:dateFormat w:val="M/d/yy"/>
+        <w:lid w:val="en-US"/>
+        <w:storeMappedDataAs w:val="dateTime"/>
+        <w:calendar w:val="gregorian"/>
+      </w:date>
+    </w:sdtPr>
+    <w:sdtContent>
+      <w:p>
+        <w:pPr>
+          <w:pStyle w:val="Header"/>
+          <w:jc w:val="right"/>
+          <w:rPr>
+            <w:caps/>
+            <w:color w:val="0E2841" w:themeColor="text2"/>
+            <w:sz w:val="20"/>
+            <w:szCs w:val="20"/>
+          </w:rPr>
+        </w:pPr>
+        <w:r>
+          <w:rPr>
+            <w:caps/>
+            <w:color w:val="0E2841" w:themeColor="text2"/>
+            <w:sz w:val="20"/>
+            <w:szCs w:val="20"/>
+            <w:lang w:val="en-US"/>
+          </w:rPr>
+          <w:t>3/16/24</w:t>
+        </w:r>
+      </w:p>
+    </w:sdtContent>
+  </w:sdt>
+  <w:p>
+    <w:pPr>
+      <w:pStyle w:val="Header"/>
+      <w:jc w:val="center"/>
+      <w:rPr>
+        <w:color w:val="0E2841" w:themeColor="text2"/>
+        <w:sz w:val="20"/>
+        <w:szCs w:val="20"/>
+      </w:rPr>
+    </w:pPr>
+    <w:sdt>
+      <w:sdtPr>
+        <w:rPr>
+          <w:caps/>
+          <w:color w:val="0E2841" w:themeColor="text2"/>
+          <w:sz w:val="20"/>
+          <w:szCs w:val="20"/>
+        </w:rPr>
+        <w:alias w:val="Title"/>
+        <w:tag w:val=""/>
+        <w:id w:val="-484788024"/>
+        <w:placeholder>
+          <w:docPart w:val="53A91A515FF34C7D811604090611F281"/>
+        </w:placeholder>
+        <w:dataBinding w:prefixMappings="xmlns:ns0='http://purl.org/dc/elements/1.1/' xmlns:ns1='http://schemas.openxmlformats.org/package/2006/metadata/core-properties' " w:xpath="/ns1:coreProperties[1]/ns0:title[1]" w:storeItemID="{6C3C8BC8-F283-45AE-878A-BAB7291924A1}"/>
+        <w:text/>
+      </w:sdtPr>
+      <w:sdtEndPr>
+        <w:rPr>
+          <w:caps w:val="0"/>
+        </w:rPr>
+      </w:sdtEndPr>
+      <w:sdtContent>
+        <w:r>
+          <w:rPr>
+            <w:caps/>
+            <w:color w:val="0E2841" w:themeColor="text2"/>
+            <w:sz w:val="20"/>
+            <w:szCs w:val="20"/>
+          </w:rPr>
+          <w:t>Data structures &amp; algorithms</w:t>
+        </w:r>
+      </w:sdtContent>
+    </w:sdt>
+  </w:p>
+  <w:p>
+    <w:pPr>
+      <w:pStyle w:val="Header"/>
+    </w:pPr>
+  </w:p>
+</w:hdr>
 </file>
 
 <file path=word/styles.xml><?xml version="1.0" encoding="utf-8"?>
@@ -511,7 +3292,6 @@
     <w:next w:val="Normal"/>
     <w:link w:val="Heading2Char"/>
     <w:uiPriority w:val="9"/>
-    <w:semiHidden/>
     <w:unhideWhenUsed/>
     <w:qFormat/>
     <w:rsid w:val="004D1260"/>
@@ -728,7 +3508,6 @@
     <w:basedOn w:val="DefaultParagraphFont"/>
     <w:link w:val="Heading2"/>
     <w:uiPriority w:val="9"/>
-    <w:semiHidden/>
     <w:rsid w:val="004D1260"/>
     <w:rPr>
       <w:rFonts w:asciiTheme="majorHAnsi" w:eastAsiaTheme="majorEastAsia" w:hAnsiTheme="majorHAnsi" w:cstheme="majorBidi"/>
@@ -1000,7 +3779,737 @@
       <w:spacing w:val="5"/>
     </w:rPr>
   </w:style>
+  <w:style w:type="paragraph" w:styleId="TOCHeading">
+    <w:name w:val="TOC Heading"/>
+    <w:basedOn w:val="Heading1"/>
+    <w:next w:val="Normal"/>
+    <w:uiPriority w:val="39"/>
+    <w:unhideWhenUsed/>
+    <w:qFormat/>
+    <w:rsid w:val="00614B51"/>
+    <w:pPr>
+      <w:spacing w:before="240" w:after="0"/>
+      <w:outlineLvl w:val="9"/>
+    </w:pPr>
+    <w:rPr>
+      <w:kern w:val="0"/>
+      <w:sz w:val="32"/>
+      <w:szCs w:val="32"/>
+      <w:lang w:val="en-US"/>
+      <w14:ligatures w14:val="none"/>
+    </w:rPr>
+  </w:style>
+  <w:style w:type="paragraph" w:styleId="TOC1">
+    <w:name w:val="toc 1"/>
+    <w:basedOn w:val="Normal"/>
+    <w:next w:val="Normal"/>
+    <w:autoRedefine/>
+    <w:uiPriority w:val="39"/>
+    <w:unhideWhenUsed/>
+    <w:rsid w:val="00614B51"/>
+    <w:pPr>
+      <w:spacing w:after="100"/>
+    </w:pPr>
+  </w:style>
+  <w:style w:type="paragraph" w:styleId="TOC2">
+    <w:name w:val="toc 2"/>
+    <w:basedOn w:val="Normal"/>
+    <w:next w:val="Normal"/>
+    <w:autoRedefine/>
+    <w:uiPriority w:val="39"/>
+    <w:unhideWhenUsed/>
+    <w:rsid w:val="00614B51"/>
+    <w:pPr>
+      <w:spacing w:after="100"/>
+      <w:ind w:left="220"/>
+    </w:pPr>
+  </w:style>
+  <w:style w:type="character" w:styleId="Hyperlink">
+    <w:name w:val="Hyperlink"/>
+    <w:basedOn w:val="DefaultParagraphFont"/>
+    <w:uiPriority w:val="99"/>
+    <w:unhideWhenUsed/>
+    <w:rsid w:val="00614B51"/>
+    <w:rPr>
+      <w:color w:val="467886" w:themeColor="hyperlink"/>
+      <w:u w:val="single"/>
+    </w:rPr>
+  </w:style>
+  <w:style w:type="paragraph" w:styleId="Header">
+    <w:name w:val="header"/>
+    <w:basedOn w:val="Normal"/>
+    <w:link w:val="HeaderChar"/>
+    <w:uiPriority w:val="99"/>
+    <w:unhideWhenUsed/>
+    <w:rsid w:val="00614B51"/>
+    <w:pPr>
+      <w:tabs>
+        <w:tab w:val="center" w:pos="4680"/>
+        <w:tab w:val="right" w:pos="9360"/>
+      </w:tabs>
+      <w:spacing w:after="0" w:line="240" w:lineRule="auto"/>
+    </w:pPr>
+  </w:style>
+  <w:style w:type="character" w:customStyle="1" w:styleId="HeaderChar">
+    <w:name w:val="Header Char"/>
+    <w:basedOn w:val="DefaultParagraphFont"/>
+    <w:link w:val="Header"/>
+    <w:uiPriority w:val="99"/>
+    <w:rsid w:val="00614B51"/>
+  </w:style>
+  <w:style w:type="paragraph" w:styleId="Footer">
+    <w:name w:val="footer"/>
+    <w:basedOn w:val="Normal"/>
+    <w:link w:val="FooterChar"/>
+    <w:uiPriority w:val="99"/>
+    <w:unhideWhenUsed/>
+    <w:rsid w:val="00614B51"/>
+    <w:pPr>
+      <w:tabs>
+        <w:tab w:val="center" w:pos="4680"/>
+        <w:tab w:val="right" w:pos="9360"/>
+      </w:tabs>
+      <w:spacing w:after="0" w:line="240" w:lineRule="auto"/>
+    </w:pPr>
+  </w:style>
+  <w:style w:type="character" w:customStyle="1" w:styleId="FooterChar">
+    <w:name w:val="Footer Char"/>
+    <w:basedOn w:val="DefaultParagraphFont"/>
+    <w:link w:val="Footer"/>
+    <w:uiPriority w:val="99"/>
+    <w:rsid w:val="00614B51"/>
+  </w:style>
+  <w:style w:type="character" w:styleId="PlaceholderText">
+    <w:name w:val="Placeholder Text"/>
+    <w:basedOn w:val="DefaultParagraphFont"/>
+    <w:uiPriority w:val="99"/>
+    <w:semiHidden/>
+    <w:rsid w:val="00614B51"/>
+    <w:rPr>
+      <w:color w:val="808080"/>
+    </w:rPr>
+  </w:style>
 </w:styles>
+</file>
+
+<file path=word/glossary/document.xml><?xml version="1.0" encoding="utf-8"?>
+<w:glossaryDocument xmlns:wpc="http://schemas.microsoft.com/office/word/2010/wordprocessingCanvas" xmlns:cx="http://schemas.microsoft.com/office/drawing/2014/chartex" xmlns:cx1="http://schemas.microsoft.com/office/drawing/2015/9/8/chartex" xmlns:cx2="http://schemas.microsoft.com/office/drawing/2015/10/21/chartex" xmlns:cx3="http://schemas.microsoft.com/office/drawing/2016/5/9/chartex" xmlns:cx4="http://schemas.microsoft.com/office/drawing/2016/5/10/chartex" xmlns:cx5="http://schemas.microsoft.com/office/drawing/2016/5/11/chartex" xmlns:cx6="http://schemas.microsoft.com/office/drawing/2016/5/12/chartex" xmlns:cx7="http://schemas.microsoft.com/office/drawing/2016/5/13/chartex" xmlns:cx8="http://schemas.microsoft.com/office/drawing/2016/5/14/chartex" xmlns:mc="http://schemas.openxmlformats.org/markup-compatibility/2006" xmlns:aink="http://schemas.microsoft.com/office/drawing/2016/ink" xmlns:am3d="http://schemas.microsoft.com/office/drawing/2017/model3d" xmlns:o="urn:schemas-microsoft-com:office:office" xmlns:oel="http://schemas.microsoft.com/office/2019/extlst" xmlns:r="http://schemas.openxmlformats.org/officeDocument/2006/relationships" xmlns:m="http://schemas.openxmlformats.org/officeDocument/2006/math" xmlns:v="urn:schemas-microsoft-com:vml" xmlns:wp14="http://schemas.microsoft.com/office/word/2010/wordprocessingDrawing" xmlns:wp="http://schemas.openxmlformats.org/drawingml/2006/wordprocessingDrawing" xmlns:w10="urn:schemas-microsoft-com:office:word" xmlns:w="http://schemas.openxmlformats.org/wordprocessingml/2006/main" xmlns:w14="http://schemas.microsoft.com/office/word/2010/wordml" xmlns:w15="http://schemas.microsoft.com/office/word/2012/wordml" xmlns:w16cex="http://schemas.microsoft.com/office/word/2018/wordml/cex" xmlns:w16cid="http://schemas.microsoft.com/office/word/2016/wordml/cid" xmlns:w16="http://schemas.microsoft.com/office/word/2018/wordml" xmlns:w16sdtdh="http://schemas.microsoft.com/office/word/2020/wordml/sdtdatahash" xmlns:w16se="http://schemas.microsoft.com/office/word/2015/wordml/symex" xmlns:wpg="http://schemas.microsoft.com/office/word/2010/wordprocessingGroup" xmlns:wpi="http://schemas.microsoft.com/office/word/2010/wordprocessingInk" xmlns:wne="http://schemas.microsoft.com/office/word/2006/wordml" xmlns:wps="http://schemas.microsoft.com/office/word/2010/wordprocessingShape" mc:Ignorable="w14 w15 w16se w16cid w16 w16cex w16sdtdh wp14">
+  <w:docParts>
+    <w:docPart>
+      <w:docPartPr>
+        <w:name w:val="AD42178E3B5F4519B7439A4FC17A5F94"/>
+        <w:category>
+          <w:name w:val="General"/>
+          <w:gallery w:val="placeholder"/>
+        </w:category>
+        <w:types>
+          <w:type w:val="bbPlcHdr"/>
+        </w:types>
+        <w:behaviors>
+          <w:behavior w:val="content"/>
+        </w:behaviors>
+        <w:guid w:val="{74559C49-0E17-421F-9DEA-BDF84EC3AC71}"/>
+      </w:docPartPr>
+      <w:docPartBody>
+        <w:p>
+          <w:pPr>
+            <w:pStyle w:val="AD42178E3B5F4519B7439A4FC17A5F94"/>
+          </w:pPr>
+          <w:r>
+            <w:rPr>
+              <w:rStyle w:val="PlaceholderText"/>
+            </w:rPr>
+            <w:t>[Author name]</w:t>
+          </w:r>
+        </w:p>
+      </w:docPartBody>
+    </w:docPart>
+    <w:docPart>
+      <w:docPartPr>
+        <w:name w:val="F9A6CC89D0704F5D9BC5805117499B84"/>
+        <w:category>
+          <w:name w:val="General"/>
+          <w:gallery w:val="placeholder"/>
+        </w:category>
+        <w:types>
+          <w:type w:val="bbPlcHdr"/>
+        </w:types>
+        <w:behaviors>
+          <w:behavior w:val="content"/>
+        </w:behaviors>
+        <w:guid w:val="{8CC24758-AD0C-43B4-B2B4-6295036C7177}"/>
+      </w:docPartPr>
+      <w:docPartBody>
+        <w:p>
+          <w:pPr>
+            <w:pStyle w:val="F9A6CC89D0704F5D9BC5805117499B84"/>
+          </w:pPr>
+          <w:r>
+            <w:rPr>
+              <w:rStyle w:val="PlaceholderText"/>
+            </w:rPr>
+            <w:t>[Date]</w:t>
+          </w:r>
+        </w:p>
+      </w:docPartBody>
+    </w:docPart>
+    <w:docPart>
+      <w:docPartPr>
+        <w:name w:val="53A91A515FF34C7D811604090611F281"/>
+        <w:category>
+          <w:name w:val="General"/>
+          <w:gallery w:val="placeholder"/>
+        </w:category>
+        <w:types>
+          <w:type w:val="bbPlcHdr"/>
+        </w:types>
+        <w:behaviors>
+          <w:behavior w:val="content"/>
+        </w:behaviors>
+        <w:guid w:val="{75630EA4-1AB5-41F2-A69F-336514F1BCF1}"/>
+      </w:docPartPr>
+      <w:docPartBody>
+        <w:p>
+          <w:pPr>
+            <w:pStyle w:val="53A91A515FF34C7D811604090611F281"/>
+          </w:pPr>
+          <w:r>
+            <w:rPr>
+              <w:color w:val="0E2841" w:themeColor="text2"/>
+              <w:sz w:val="20"/>
+              <w:szCs w:val="20"/>
+            </w:rPr>
+            <w:t>[Document title]</w:t>
+          </w:r>
+        </w:p>
+      </w:docPartBody>
+    </w:docPart>
+  </w:docParts>
+</w:glossaryDocument>
+</file>
+
+<file path=word/glossary/fontTable.xml><?xml version="1.0" encoding="utf-8"?>
+<w:fonts xmlns:mc="http://schemas.openxmlformats.org/markup-compatibility/2006" xmlns:r="http://schemas.openxmlformats.org/officeDocument/2006/relationships" xmlns:w="http://schemas.openxmlformats.org/wordprocessingml/2006/main" xmlns:w14="http://schemas.microsoft.com/office/word/2010/wordml" xmlns:w15="http://schemas.microsoft.com/office/word/2012/wordml" xmlns:w16cex="http://schemas.microsoft.com/office/word/2018/wordml/cex" xmlns:w16cid="http://schemas.microsoft.com/office/word/2016/wordml/cid" xmlns:w16="http://schemas.microsoft.com/office/word/2018/wordml" xmlns:w16sdtdh="http://schemas.microsoft.com/office/word/2020/wordml/sdtdatahash" xmlns:w16se="http://schemas.microsoft.com/office/word/2015/wordml/symex" mc:Ignorable="w14 w15 w16se w16cid w16 w16cex w16sdtdh">
+  <w:font w:name="Aptos">
+    <w:charset w:val="00"/>
+    <w:family w:val="swiss"/>
+    <w:pitch w:val="variable"/>
+    <w:sig w:usb0="20000287" w:usb1="00000003" w:usb2="00000000" w:usb3="00000000" w:csb0="0000019F" w:csb1="00000000"/>
+  </w:font>
+  <w:font w:name="Times New Roman">
+    <w:panose1 w:val="02020603050405020304"/>
+    <w:charset w:val="00"/>
+    <w:family w:val="roman"/>
+    <w:pitch w:val="variable"/>
+    <w:sig w:usb0="E0002EFF" w:usb1="C000785B" w:usb2="00000009" w:usb3="00000000" w:csb0="000001FF" w:csb1="00000000"/>
+  </w:font>
+  <w:font w:name="Aptos Display">
+    <w:charset w:val="00"/>
+    <w:family w:val="swiss"/>
+    <w:pitch w:val="variable"/>
+    <w:sig w:usb0="20000287" w:usb1="00000003" w:usb2="00000000" w:usb3="00000000" w:csb0="0000019F" w:csb1="00000000"/>
+  </w:font>
+</w:fonts>
+</file>
+
+<file path=word/glossary/settings.xml><?xml version="1.0" encoding="utf-8"?>
+<w:settings xmlns:mc="http://schemas.openxmlformats.org/markup-compatibility/2006" xmlns:o="urn:schemas-microsoft-com:office:office" xmlns:r="http://schemas.openxmlformats.org/officeDocument/2006/relationships" xmlns:m="http://schemas.openxmlformats.org/officeDocument/2006/math" xmlns:v="urn:schemas-microsoft-com:vml" xmlns:w10="urn:schemas-microsoft-com:office:word" xmlns:w="http://schemas.openxmlformats.org/wordprocessingml/2006/main" xmlns:w14="http://schemas.microsoft.com/office/word/2010/wordml" xmlns:w15="http://schemas.microsoft.com/office/word/2012/wordml" xmlns:w16cex="http://schemas.microsoft.com/office/word/2018/wordml/cex" xmlns:w16cid="http://schemas.microsoft.com/office/word/2016/wordml/cid" xmlns:w16="http://schemas.microsoft.com/office/word/2018/wordml" xmlns:w16sdtdh="http://schemas.microsoft.com/office/word/2020/wordml/sdtdatahash" xmlns:w16se="http://schemas.microsoft.com/office/word/2015/wordml/symex" xmlns:sl="http://schemas.openxmlformats.org/schemaLibrary/2006/main" mc:Ignorable="w14 w15 w16se w16cid w16 w16cex w16sdtdh">
+  <w:view w:val="normal"/>
+  <w:defaultTabStop w:val="720"/>
+  <w:characterSpacingControl w:val="doNotCompress"/>
+  <w:compat>
+    <w:useFELayout/>
+    <w:compatSetting w:name="compatibilityMode" w:uri="http://schemas.microsoft.com/office/word" w:val="15"/>
+    <w:compatSetting w:name="overrideTableStyleFontSizeAndJustification" w:uri="http://schemas.microsoft.com/office/word" w:val="1"/>
+    <w:compatSetting w:name="enableOpenTypeFeatures" w:uri="http://schemas.microsoft.com/office/word" w:val="1"/>
+    <w:compatSetting w:name="doNotFlipMirrorIndents" w:uri="http://schemas.microsoft.com/office/word" w:val="1"/>
+    <w:compatSetting w:name="differentiateMultirowTableHeaders" w:uri="http://schemas.microsoft.com/office/word" w:val="1"/>
+    <w:compatSetting w:name="useWord2013TrackBottomHyphenation" w:uri="http://schemas.microsoft.com/office/word" w:val="0"/>
+  </w:compat>
+  <w:rsids>
+    <w:rsidRoot w:val="00495C44"/>
+    <w:rsid w:val="00495C44"/>
+    <w:rsid w:val="00617311"/>
+  </w:rsids>
+  <m:mathPr>
+    <m:mathFont m:val="Cambria Math"/>
+    <m:brkBin m:val="before"/>
+    <m:brkBinSub m:val="--"/>
+    <m:smallFrac m:val="0"/>
+    <m:dispDef/>
+    <m:lMargin m:val="0"/>
+    <m:rMargin m:val="0"/>
+    <m:defJc m:val="centerGroup"/>
+    <m:wrapIndent m:val="1440"/>
+    <m:intLim m:val="subSup"/>
+    <m:naryLim m:val="undOvr"/>
+  </m:mathPr>
+  <w:themeFontLang w:val="en-CA"/>
+  <w:clrSchemeMapping w:bg1="light1" w:t1="dark1" w:bg2="light2" w:t2="dark2" w:accent1="accent1" w:accent2="accent2" w:accent3="accent3" w:accent4="accent4" w:accent5="accent5" w:accent6="accent6" w:hyperlink="hyperlink" w:followedHyperlink="followedHyperlink"/>
+  <w:decimalSymbol w:val="."/>
+  <w:listSeparator w:val=","/>
+  <w15:chartTrackingRefBased/>
+</w:settings>
+</file>
+
+<file path=word/glossary/styles.xml><?xml version="1.0" encoding="utf-8"?>
+<w:styles xmlns:mc="http://schemas.openxmlformats.org/markup-compatibility/2006" xmlns:r="http://schemas.openxmlformats.org/officeDocument/2006/relationships" xmlns:w="http://schemas.openxmlformats.org/wordprocessingml/2006/main" xmlns:w14="http://schemas.microsoft.com/office/word/2010/wordml" xmlns:w15="http://schemas.microsoft.com/office/word/2012/wordml" xmlns:w16cex="http://schemas.microsoft.com/office/word/2018/wordml/cex" xmlns:w16cid="http://schemas.microsoft.com/office/word/2016/wordml/cid" xmlns:w16="http://schemas.microsoft.com/office/word/2018/wordml" xmlns:w16sdtdh="http://schemas.microsoft.com/office/word/2020/wordml/sdtdatahash" xmlns:w16se="http://schemas.microsoft.com/office/word/2015/wordml/symex" mc:Ignorable="w14 w15 w16se w16cid w16 w16cex w16sdtdh">
+  <w:docDefaults>
+    <w:rPrDefault>
+      <w:rPr>
+        <w:rFonts w:asciiTheme="minorHAnsi" w:eastAsiaTheme="minorEastAsia" w:hAnsiTheme="minorHAnsi" w:cstheme="minorBidi"/>
+        <w:kern w:val="2"/>
+        <w:sz w:val="24"/>
+        <w:szCs w:val="24"/>
+        <w:lang w:val="en-CA" w:eastAsia="en-CA" w:bidi="ar-SA"/>
+        <w14:ligatures w14:val="standardContextual"/>
+      </w:rPr>
+    </w:rPrDefault>
+    <w:pPrDefault>
+      <w:pPr>
+        <w:spacing w:after="160" w:line="278" w:lineRule="auto"/>
+      </w:pPr>
+    </w:pPrDefault>
+  </w:docDefaults>
+  <w:latentStyles w:defLockedState="0" w:defUIPriority="99" w:defSemiHidden="0" w:defUnhideWhenUsed="0" w:defQFormat="0" w:count="376">
+    <w:lsdException w:name="Normal" w:uiPriority="0" w:qFormat="1"/>
+    <w:lsdException w:name="heading 1" w:uiPriority="9" w:qFormat="1"/>
+    <w:lsdException w:name="heading 2" w:semiHidden="1" w:uiPriority="9" w:unhideWhenUsed="1" w:qFormat="1"/>
+    <w:lsdException w:name="heading 3" w:semiHidden="1" w:uiPriority="9" w:unhideWhenUsed="1" w:qFormat="1"/>
+    <w:lsdException w:name="heading 4" w:semiHidden="1" w:uiPriority="9" w:unhideWhenUsed="1" w:qFormat="1"/>
+    <w:lsdException w:name="heading 5" w:semiHidden="1" w:uiPriority="9" w:unhideWhenUsed="1" w:qFormat="1"/>
+    <w:lsdException w:name="heading 6" w:semiHidden="1" w:uiPriority="9" w:unhideWhenUsed="1" w:qFormat="1"/>
+    <w:lsdException w:name="heading 7" w:semiHidden="1" w:uiPriority="9" w:unhideWhenUsed="1" w:qFormat="1"/>
+    <w:lsdException w:name="heading 8" w:semiHidden="1" w:uiPriority="9" w:unhideWhenUsed="1" w:qFormat="1"/>
+    <w:lsdException w:name="heading 9" w:semiHidden="1" w:uiPriority="9" w:unhideWhenUsed="1" w:qFormat="1"/>
+    <w:lsdException w:name="index 1" w:semiHidden="1" w:unhideWhenUsed="1"/>
+    <w:lsdException w:name="index 2" w:semiHidden="1" w:unhideWhenUsed="1"/>
+    <w:lsdException w:name="index 3" w:semiHidden="1" w:unhideWhenUsed="1"/>
+    <w:lsdException w:name="index 4" w:semiHidden="1" w:unhideWhenUsed="1"/>
+    <w:lsdException w:name="index 5" w:semiHidden="1" w:unhideWhenUsed="1"/>
+    <w:lsdException w:name="index 6" w:semiHidden="1" w:unhideWhenUsed="1"/>
+    <w:lsdException w:name="index 7" w:semiHidden="1" w:unhideWhenUsed="1"/>
+    <w:lsdException w:name="index 8" w:semiHidden="1" w:unhideWhenUsed="1"/>
+    <w:lsdException w:name="index 9" w:semiHidden="1" w:unhideWhenUsed="1"/>
+    <w:lsdException w:name="toc 1" w:semiHidden="1" w:uiPriority="39" w:unhideWhenUsed="1"/>
+    <w:lsdException w:name="toc 2" w:semiHidden="1" w:uiPriority="39" w:unhideWhenUsed="1"/>
+    <w:lsdException w:name="toc 3" w:semiHidden="1" w:uiPriority="39" w:unhideWhenUsed="1"/>
+    <w:lsdException w:name="toc 4" w:semiHidden="1" w:uiPriority="39" w:unhideWhenUsed="1"/>
+    <w:lsdException w:name="toc 5" w:semiHidden="1" w:uiPriority="39" w:unhideWhenUsed="1"/>
+    <w:lsdException w:name="toc 6" w:semiHidden="1" w:uiPriority="39" w:unhideWhenUsed="1"/>
+    <w:lsdException w:name="toc 7" w:semiHidden="1" w:uiPriority="39" w:unhideWhenUsed="1"/>
+    <w:lsdException w:name="toc 8" w:semiHidden="1" w:uiPriority="39" w:unhideWhenUsed="1"/>
+    <w:lsdException w:name="toc 9" w:semiHidden="1" w:uiPriority="39" w:unhideWhenUsed="1"/>
+    <w:lsdException w:name="Normal Indent" w:semiHidden="1" w:unhideWhenUsed="1"/>
+    <w:lsdException w:name="footnote text" w:semiHidden="1" w:unhideWhenUsed="1"/>
+    <w:lsdException w:name="annotation text" w:semiHidden="1" w:unhideWhenUsed="1"/>
+    <w:lsdException w:name="header" w:semiHidden="1" w:unhideWhenUsed="1"/>
+    <w:lsdException w:name="footer" w:semiHidden="1" w:unhideWhenUsed="1"/>
+    <w:lsdException w:name="index heading" w:semiHidden="1" w:unhideWhenUsed="1"/>
+    <w:lsdException w:name="caption" w:semiHidden="1" w:uiPriority="35" w:unhideWhenUsed="1" w:qFormat="1"/>
+    <w:lsdException w:name="table of figures" w:semiHidden="1" w:unhideWhenUsed="1"/>
+    <w:lsdException w:name="envelope address" w:semiHidden="1" w:unhideWhenUsed="1"/>
+    <w:lsdException w:name="envelope return" w:semiHidden="1" w:unhideWhenUsed="1"/>
+    <w:lsdException w:name="footnote reference" w:semiHidden="1" w:unhideWhenUsed="1"/>
+    <w:lsdException w:name="annotation reference" w:semiHidden="1" w:unhideWhenUsed="1"/>
+    <w:lsdException w:name="line number" w:semiHidden="1" w:unhideWhenUsed="1"/>
+    <w:lsdException w:name="page number" w:semiHidden="1" w:unhideWhenUsed="1"/>
+    <w:lsdException w:name="endnote reference" w:semiHidden="1" w:unhideWhenUsed="1"/>
+    <w:lsdException w:name="endnote text" w:semiHidden="1" w:unhideWhenUsed="1"/>
+    <w:lsdException w:name="table of authorities" w:semiHidden="1" w:unhideWhenUsed="1"/>
+    <w:lsdException w:name="macro" w:semiHidden="1" w:unhideWhenUsed="1"/>
+    <w:lsdException w:name="toa heading" w:semiHidden="1" w:unhideWhenUsed="1"/>
+    <w:lsdException w:name="List" w:semiHidden="1" w:unhideWhenUsed="1"/>
+    <w:lsdException w:name="List Bullet" w:semiHidden="1" w:unhideWhenUsed="1"/>
+    <w:lsdException w:name="List Number" w:semiHidden="1" w:unhideWhenUsed="1"/>
+    <w:lsdException w:name="List 2" w:semiHidden="1" w:unhideWhenUsed="1"/>
+    <w:lsdException w:name="List 3" w:semiHidden="1" w:unhideWhenUsed="1"/>
+    <w:lsdException w:name="List 4" w:semiHidden="1" w:unhideWhenUsed="1"/>
+    <w:lsdException w:name="List 5" w:semiHidden="1" w:unhideWhenUsed="1"/>
+    <w:lsdException w:name="List Bullet 2" w:semiHidden="1" w:unhideWhenUsed="1"/>
+    <w:lsdException w:name="List Bullet 3" w:semiHidden="1" w:unhideWhenUsed="1"/>
+    <w:lsdException w:name="List Bullet 4" w:semiHidden="1" w:unhideWhenUsed="1"/>
+    <w:lsdException w:name="List Bullet 5" w:semiHidden="1" w:unhideWhenUsed="1"/>
+    <w:lsdException w:name="List Number 2" w:semiHidden="1" w:unhideWhenUsed="1"/>
+    <w:lsdException w:name="List Number 3" w:semiHidden="1" w:unhideWhenUsed="1"/>
+    <w:lsdException w:name="List Number 4" w:semiHidden="1" w:unhideWhenUsed="1"/>
+    <w:lsdException w:name="List Number 5" w:semiHidden="1" w:unhideWhenUsed="1"/>
+    <w:lsdException w:name="Title" w:uiPriority="10" w:qFormat="1"/>
+    <w:lsdException w:name="Closing" w:semiHidden="1" w:unhideWhenUsed="1"/>
+    <w:lsdException w:name="Signature" w:semiHidden="1" w:unhideWhenUsed="1"/>
+    <w:lsdException w:name="Default Paragraph Font" w:semiHidden="1" w:uiPriority="1" w:unhideWhenUsed="1"/>
+    <w:lsdException w:name="Body Text" w:semiHidden="1" w:unhideWhenUsed="1"/>
+    <w:lsdException w:name="Body Text Indent" w:semiHidden="1" w:unhideWhenUsed="1"/>
+    <w:lsdException w:name="List Continue" w:semiHidden="1" w:unhideWhenUsed="1"/>
+    <w:lsdException w:name="List Continue 2" w:semiHidden="1" w:unhideWhenUsed="1"/>
+    <w:lsdException w:name="List Continue 3" w:semiHidden="1" w:unhideWhenUsed="1"/>
+    <w:lsdException w:name="List Continue 4" w:semiHidden="1" w:unhideWhenUsed="1"/>
+    <w:lsdException w:name="List Continue 5" w:semiHidden="1" w:unhideWhenUsed="1"/>
+    <w:lsdException w:name="Message Header" w:semiHidden="1" w:unhideWhenUsed="1"/>
+    <w:lsdException w:name="Subtitle" w:uiPriority="11" w:qFormat="1"/>
+    <w:lsdException w:name="Salutation" w:semiHidden="1" w:unhideWhenUsed="1"/>
+    <w:lsdException w:name="Date" w:semiHidden="1" w:unhideWhenUsed="1"/>
+    <w:lsdException w:name="Body Text First Indent" w:semiHidden="1" w:unhideWhenUsed="1"/>
+    <w:lsdException w:name="Body Text First Indent 2" w:semiHidden="1" w:unhideWhenUsed="1"/>
+    <w:lsdException w:name="Note Heading" w:semiHidden="1" w:unhideWhenUsed="1"/>
+    <w:lsdException w:name="Body Text 2" w:semiHidden="1" w:unhideWhenUsed="1"/>
+    <w:lsdException w:name="Body Text 3" w:semiHidden="1" w:unhideWhenUsed="1"/>
+    <w:lsdException w:name="Body Text Indent 2" w:semiHidden="1" w:unhideWhenUsed="1"/>
+    <w:lsdException w:name="Body Text Indent 3" w:semiHidden="1" w:unhideWhenUsed="1"/>
+    <w:lsdException w:name="Block Text" w:semiHidden="1" w:unhideWhenUsed="1"/>
+    <w:lsdException w:name="Hyperlink" w:semiHidden="1" w:unhideWhenUsed="1"/>
+    <w:lsdException w:name="FollowedHyperlink" w:semiHidden="1" w:unhideWhenUsed="1"/>
+    <w:lsdException w:name="Strong" w:uiPriority="22" w:qFormat="1"/>
+    <w:lsdException w:name="Emphasis" w:uiPriority="20" w:qFormat="1"/>
+    <w:lsdException w:name="Document Map" w:semiHidden="1" w:unhideWhenUsed="1"/>
+    <w:lsdException w:name="Plain Text" w:semiHidden="1" w:unhideWhenUsed="1"/>
+    <w:lsdException w:name="E-mail Signature" w:semiHidden="1" w:unhideWhenUsed="1"/>
+    <w:lsdException w:name="HTML Top of Form" w:semiHidden="1" w:unhideWhenUsed="1"/>
+    <w:lsdException w:name="HTML Bottom of Form" w:semiHidden="1" w:unhideWhenUsed="1"/>
+    <w:lsdException w:name="Normal (Web)" w:semiHidden="1" w:unhideWhenUsed="1"/>
+    <w:lsdException w:name="HTML Acronym" w:semiHidden="1" w:unhideWhenUsed="1"/>
+    <w:lsdException w:name="HTML Address" w:semiHidden="1" w:unhideWhenUsed="1"/>
+    <w:lsdException w:name="HTML Cite" w:semiHidden="1" w:unhideWhenUsed="1"/>
+    <w:lsdException w:name="HTML Code" w:semiHidden="1" w:unhideWhenUsed="1"/>
+    <w:lsdException w:name="HTML Definition" w:semiHidden="1" w:unhideWhenUsed="1"/>
+    <w:lsdException w:name="HTML Keyboard" w:semiHidden="1" w:unhideWhenUsed="1"/>
+    <w:lsdException w:name="HTML Preformatted" w:semiHidden="1" w:unhideWhenUsed="1"/>
+    <w:lsdException w:name="HTML Sample" w:semiHidden="1" w:unhideWhenUsed="1"/>
+    <w:lsdException w:name="HTML Typewriter" w:semiHidden="1" w:unhideWhenUsed="1"/>
+    <w:lsdException w:name="HTML Variable" w:semiHidden="1" w:unhideWhenUsed="1"/>
+    <w:lsdException w:name="Normal Table" w:semiHidden="1" w:unhideWhenUsed="1"/>
+    <w:lsdException w:name="annotation subject" w:semiHidden="1" w:unhideWhenUsed="1"/>
+    <w:lsdException w:name="No List" w:semiHidden="1" w:unhideWhenUsed="1"/>
+    <w:lsdException w:name="Outline List 1" w:semiHidden="1" w:unhideWhenUsed="1"/>
+    <w:lsdException w:name="Outline List 2" w:semiHidden="1" w:unhideWhenUsed="1"/>
+    <w:lsdException w:name="Outline List 3" w:semiHidden="1" w:unhideWhenUsed="1"/>
+    <w:lsdException w:name="Table Simple 1" w:semiHidden="1" w:unhideWhenUsed="1"/>
+    <w:lsdException w:name="Table Simple 2" w:semiHidden="1" w:unhideWhenUsed="1"/>
+    <w:lsdException w:name="Table Simple 3" w:semiHidden="1" w:unhideWhenUsed="1"/>
+    <w:lsdException w:name="Table Classic 1" w:semiHidden="1" w:unhideWhenUsed="1"/>
+    <w:lsdException w:name="Table Classic 2" w:semiHidden="1" w:unhideWhenUsed="1"/>
+    <w:lsdException w:name="Table Classic 3" w:semiHidden="1" w:unhideWhenUsed="1"/>
+    <w:lsdException w:name="Table Classic 4" w:semiHidden="1" w:unhideWhenUsed="1"/>
+    <w:lsdException w:name="Table Colorful 1" w:semiHidden="1" w:unhideWhenUsed="1"/>
+    <w:lsdException w:name="Table Colorful 2" w:semiHidden="1" w:unhideWhenUsed="1"/>
+    <w:lsdException w:name="Table Colorful 3" w:semiHidden="1" w:unhideWhenUsed="1"/>
+    <w:lsdException w:name="Table Columns 1" w:semiHidden="1" w:unhideWhenUsed="1"/>
+    <w:lsdException w:name="Table Columns 2" w:semiHidden="1" w:unhideWhenUsed="1"/>
+    <w:lsdException w:name="Table Columns 3" w:semiHidden="1" w:unhideWhenUsed="1"/>
+    <w:lsdException w:name="Table Columns 4" w:semiHidden="1" w:unhideWhenUsed="1"/>
+    <w:lsdException w:name="Table Columns 5" w:semiHidden="1" w:unhideWhenUsed="1"/>
+    <w:lsdException w:name="Table Grid 1" w:semiHidden="1" w:unhideWhenUsed="1"/>
+    <w:lsdException w:name="Table Grid 2" w:semiHidden="1" w:unhideWhenUsed="1"/>
+    <w:lsdException w:name="Table Grid 3" w:semiHidden="1" w:unhideWhenUsed="1"/>
+    <w:lsdException w:name="Table Grid 4" w:semiHidden="1" w:unhideWhenUsed="1"/>
+    <w:lsdException w:name="Table Grid 5" w:semiHidden="1" w:unhideWhenUsed="1"/>
+    <w:lsdException w:name="Table Grid 6" w:semiHidden="1" w:unhideWhenUsed="1"/>
+    <w:lsdException w:name="Table Grid 7" w:semiHidden="1" w:unhideWhenUsed="1"/>
+    <w:lsdException w:name="Table Grid 8" w:semiHidden="1" w:unhideWhenUsed="1"/>
+    <w:lsdException w:name="Table List 1" w:semiHidden="1" w:unhideWhenUsed="1"/>
+    <w:lsdException w:name="Table List 2" w:semiHidden="1" w:unhideWhenUsed="1"/>
+    <w:lsdException w:name="Table List 3" w:semiHidden="1" w:unhideWhenUsed="1"/>
+    <w:lsdException w:name="Table List 4" w:semiHidden="1" w:unhideWhenUsed="1"/>
+    <w:lsdException w:name="Table List 5" w:semiHidden="1" w:unhideWhenUsed="1"/>
+    <w:lsdException w:name="Table List 6" w:semiHidden="1" w:unhideWhenUsed="1"/>
+    <w:lsdException w:name="Table List 7" w:semiHidden="1" w:unhideWhenUsed="1"/>
+    <w:lsdException w:name="Table List 8" w:semiHidden="1" w:unhideWhenUsed="1"/>
+    <w:lsdException w:name="Table 3D effects 1" w:semiHidden="1" w:unhideWhenUsed="1"/>
+    <w:lsdException w:name="Table 3D effects 2" w:semiHidden="1" w:unhideWhenUsed="1"/>
+    <w:lsdException w:name="Table 3D effects 3" w:semiHidden="1" w:unhideWhenUsed="1"/>
+    <w:lsdException w:name="Table Contemporary" w:semiHidden="1" w:unhideWhenUsed="1"/>
+    <w:lsdException w:name="Table Elegant" w:semiHidden="1" w:unhideWhenUsed="1"/>
+    <w:lsdException w:name="Table Professional" w:semiHidden="1" w:unhideWhenUsed="1"/>
+    <w:lsdException w:name="Table Subtle 1" w:semiHidden="1" w:unhideWhenUsed="1"/>
+    <w:lsdException w:name="Table Subtle 2" w:semiHidden="1" w:unhideWhenUsed="1"/>
+    <w:lsdException w:name="Table Web 1" w:semiHidden="1" w:unhideWhenUsed="1"/>
+    <w:lsdException w:name="Table Web 2" w:semiHidden="1" w:unhideWhenUsed="1"/>
+    <w:lsdException w:name="Table Web 3" w:semiHidden="1" w:unhideWhenUsed="1"/>
+    <w:lsdException w:name="Balloon Text" w:semiHidden="1" w:unhideWhenUsed="1"/>
+    <w:lsdException w:name="Table Grid" w:uiPriority="39"/>
+    <w:lsdException w:name="Table Theme" w:semiHidden="1" w:unhideWhenUsed="1"/>
+    <w:lsdException w:name="Placeholder Text" w:semiHidden="1"/>
+    <w:lsdException w:name="No Spacing" w:uiPriority="1" w:qFormat="1"/>
+    <w:lsdException w:name="Light Shading" w:uiPriority="60"/>
+    <w:lsdException w:name="Light List" w:uiPriority="61"/>
+    <w:lsdException w:name="Light Grid" w:uiPriority="62"/>
+    <w:lsdException w:name="Medium Shading 1" w:uiPriority="63"/>
+    <w:lsdException w:name="Medium Shading 2" w:uiPriority="64"/>
+    <w:lsdException w:name="Medium List 1" w:uiPriority="65"/>
+    <w:lsdException w:name="Medium List 2" w:uiPriority="66"/>
+    <w:lsdException w:name="Medium Grid 1" w:uiPriority="67"/>
+    <w:lsdException w:name="Medium Grid 2" w:uiPriority="68"/>
+    <w:lsdException w:name="Medium Grid 3" w:uiPriority="69"/>
+    <w:lsdException w:name="Dark List" w:uiPriority="70"/>
+    <w:lsdException w:name="Colorful Shading" w:uiPriority="71"/>
+    <w:lsdException w:name="Colorful List" w:uiPriority="72"/>
+    <w:lsdException w:name="Colorful Grid" w:uiPriority="73"/>
+    <w:lsdException w:name="Light Shading Accent 1" w:uiPriority="60"/>
+    <w:lsdException w:name="Light List Accent 1" w:uiPriority="61"/>
+    <w:lsdException w:name="Light Grid Accent 1" w:uiPriority="62"/>
+    <w:lsdException w:name="Medium Shading 1 Accent 1" w:uiPriority="63"/>
+    <w:lsdException w:name="Medium Shading 2 Accent 1" w:uiPriority="64"/>
+    <w:lsdException w:name="Medium List 1 Accent 1" w:uiPriority="65"/>
+    <w:lsdException w:name="Revision" w:semiHidden="1"/>
+    <w:lsdException w:name="List Paragraph" w:uiPriority="34" w:qFormat="1"/>
+    <w:lsdException w:name="Quote" w:uiPriority="29" w:qFormat="1"/>
+    <w:lsdException w:name="Intense Quote" w:uiPriority="30" w:qFormat="1"/>
+    <w:lsdException w:name="Medium List 2 Accent 1" w:uiPriority="66"/>
+    <w:lsdException w:name="Medium Grid 1 Accent 1" w:uiPriority="67"/>
+    <w:lsdException w:name="Medium Grid 2 Accent 1" w:uiPriority="68"/>
+    <w:lsdException w:name="Medium Grid 3 Accent 1" w:uiPriority="69"/>
+    <w:lsdException w:name="Dark List Accent 1" w:uiPriority="70"/>
+    <w:lsdException w:name="Colorful Shading Accent 1" w:uiPriority="71"/>
+    <w:lsdException w:name="Colorful List Accent 1" w:uiPriority="72"/>
+    <w:lsdException w:name="Colorful Grid Accent 1" w:uiPriority="73"/>
+    <w:lsdException w:name="Light Shading Accent 2" w:uiPriority="60"/>
+    <w:lsdException w:name="Light List Accent 2" w:uiPriority="61"/>
+    <w:lsdException w:name="Light Grid Accent 2" w:uiPriority="62"/>
+    <w:lsdException w:name="Medium Shading 1 Accent 2" w:uiPriority="63"/>
+    <w:lsdException w:name="Medium Shading 2 Accent 2" w:uiPriority="64"/>
+    <w:lsdException w:name="Medium List 1 Accent 2" w:uiPriority="65"/>
+    <w:lsdException w:name="Medium List 2 Accent 2" w:uiPriority="66"/>
+    <w:lsdException w:name="Medium Grid 1 Accent 2" w:uiPriority="67"/>
+    <w:lsdException w:name="Medium Grid 2 Accent 2" w:uiPriority="68"/>
+    <w:lsdException w:name="Medium Grid 3 Accent 2" w:uiPriority="69"/>
+    <w:lsdException w:name="Dark List Accent 2" w:uiPriority="70"/>
+    <w:lsdException w:name="Colorful Shading Accent 2" w:uiPriority="71"/>
+    <w:lsdException w:name="Colorful List Accent 2" w:uiPriority="72"/>
+    <w:lsdException w:name="Colorful Grid Accent 2" w:uiPriority="73"/>
+    <w:lsdException w:name="Light Shading Accent 3" w:uiPriority="60"/>
+    <w:lsdException w:name="Light List Accent 3" w:uiPriority="61"/>
+    <w:lsdException w:name="Light Grid Accent 3" w:uiPriority="62"/>
+    <w:lsdException w:name="Medium Shading 1 Accent 3" w:uiPriority="63"/>
+    <w:lsdException w:name="Medium Shading 2 Accent 3" w:uiPriority="64"/>
+    <w:lsdException w:name="Medium List 1 Accent 3" w:uiPriority="65"/>
+    <w:lsdException w:name="Medium List 2 Accent 3" w:uiPriority="66"/>
+    <w:lsdException w:name="Medium Grid 1 Accent 3" w:uiPriority="67"/>
+    <w:lsdException w:name="Medium Grid 2 Accent 3" w:uiPriority="68"/>
+    <w:lsdException w:name="Medium Grid 3 Accent 3" w:uiPriority="69"/>
+    <w:lsdException w:name="Dark List Accent 3" w:uiPriority="70"/>
+    <w:lsdException w:name="Colorful Shading Accent 3" w:uiPriority="71"/>
+    <w:lsdException w:name="Colorful List Accent 3" w:uiPriority="72"/>
+    <w:lsdException w:name="Colorful Grid Accent 3" w:uiPriority="73"/>
+    <w:lsdException w:name="Light Shading Accent 4" w:uiPriority="60"/>
+    <w:lsdException w:name="Light List Accent 4" w:uiPriority="61"/>
+    <w:lsdException w:name="Light Grid Accent 4" w:uiPriority="62"/>
+    <w:lsdException w:name="Medium Shading 1 Accent 4" w:uiPriority="63"/>
+    <w:lsdException w:name="Medium Shading 2 Accent 4" w:uiPriority="64"/>
+    <w:lsdException w:name="Medium List 1 Accent 4" w:uiPriority="65"/>
+    <w:lsdException w:name="Medium List 2 Accent 4" w:uiPriority="66"/>
+    <w:lsdException w:name="Medium Grid 1 Accent 4" w:uiPriority="67"/>
+    <w:lsdException w:name="Medium Grid 2 Accent 4" w:uiPriority="68"/>
+    <w:lsdException w:name="Medium Grid 3 Accent 4" w:uiPriority="69"/>
+    <w:lsdException w:name="Dark List Accent 4" w:uiPriority="70"/>
+    <w:lsdException w:name="Colorful Shading Accent 4" w:uiPriority="71"/>
+    <w:lsdException w:name="Colorful List Accent 4" w:uiPriority="72"/>
+    <w:lsdException w:name="Colorful Grid Accent 4" w:uiPriority="73"/>
+    <w:lsdException w:name="Light Shading Accent 5" w:uiPriority="60"/>
+    <w:lsdException w:name="Light List Accent 5" w:uiPriority="61"/>
+    <w:lsdException w:name="Light Grid Accent 5" w:uiPriority="62"/>
+    <w:lsdException w:name="Medium Shading 1 Accent 5" w:uiPriority="63"/>
+    <w:lsdException w:name="Medium Shading 2 Accent 5" w:uiPriority="64"/>
+    <w:lsdException w:name="Medium List 1 Accent 5" w:uiPriority="65"/>
+    <w:lsdException w:name="Medium List 2 Accent 5" w:uiPriority="66"/>
+    <w:lsdException w:name="Medium Grid 1 Accent 5" w:uiPriority="67"/>
+    <w:lsdException w:name="Medium Grid 2 Accent 5" w:uiPriority="68"/>
+    <w:lsdException w:name="Medium Grid 3 Accent 5" w:uiPriority="69"/>
+    <w:lsdException w:name="Dark List Accent 5" w:uiPriority="70"/>
+    <w:lsdException w:name="Colorful Shading Accent 5" w:uiPriority="71"/>
+    <w:lsdException w:name="Colorful List Accent 5" w:uiPriority="72"/>
+    <w:lsdException w:name="Colorful Grid Accent 5" w:uiPriority="73"/>
+    <w:lsdException w:name="Light Shading Accent 6" w:uiPriority="60"/>
+    <w:lsdException w:name="Light List Accent 6" w:uiPriority="61"/>
+    <w:lsdException w:name="Light Grid Accent 6" w:uiPriority="62"/>
+    <w:lsdException w:name="Medium Shading 1 Accent 6" w:uiPriority="63"/>
+    <w:lsdException w:name="Medium Shading 2 Accent 6" w:uiPriority="64"/>
+    <w:lsdException w:name="Medium List 1 Accent 6" w:uiPriority="65"/>
+    <w:lsdException w:name="Medium List 2 Accent 6" w:uiPriority="66"/>
+    <w:lsdException w:name="Medium Grid 1 Accent 6" w:uiPriority="67"/>
+    <w:lsdException w:name="Medium Grid 2 Accent 6" w:uiPriority="68"/>
+    <w:lsdException w:name="Medium Grid 3 Accent 6" w:uiPriority="69"/>
+    <w:lsdException w:name="Dark List Accent 6" w:uiPriority="70"/>
+    <w:lsdException w:name="Colorful Shading Accent 6" w:uiPriority="71"/>
+    <w:lsdException w:name="Colorful List Accent 6" w:uiPriority="72"/>
+    <w:lsdException w:name="Colorful Grid Accent 6" w:uiPriority="73"/>
+    <w:lsdException w:name="Subtle Emphasis" w:uiPriority="19" w:qFormat="1"/>
+    <w:lsdException w:name="Intense Emphasis" w:uiPriority="21" w:qFormat="1"/>
+    <w:lsdException w:name="Subtle Reference" w:uiPriority="31" w:qFormat="1"/>
+    <w:lsdException w:name="Intense Reference" w:uiPriority="32" w:qFormat="1"/>
+    <w:lsdException w:name="Book Title" w:uiPriority="33" w:qFormat="1"/>
+    <w:lsdException w:name="Bibliography" w:semiHidden="1" w:uiPriority="37" w:unhideWhenUsed="1"/>
+    <w:lsdException w:name="TOC Heading" w:semiHidden="1" w:uiPriority="39" w:unhideWhenUsed="1" w:qFormat="1"/>
+    <w:lsdException w:name="Plain Table 1" w:uiPriority="41"/>
+    <w:lsdException w:name="Plain Table 2" w:uiPriority="42"/>
+    <w:lsdException w:name="Plain Table 3" w:uiPriority="43"/>
+    <w:lsdException w:name="Plain Table 4" w:uiPriority="44"/>
+    <w:lsdException w:name="Plain Table 5" w:uiPriority="45"/>
+    <w:lsdException w:name="Grid Table Light" w:uiPriority="40"/>
+    <w:lsdException w:name="Grid Table 1 Light" w:uiPriority="46"/>
+    <w:lsdException w:name="Grid Table 2" w:uiPriority="47"/>
+    <w:lsdException w:name="Grid Table 3" w:uiPriority="48"/>
+    <w:lsdException w:name="Grid Table 4" w:uiPriority="49"/>
+    <w:lsdException w:name="Grid Table 5 Dark" w:uiPriority="50"/>
+    <w:lsdException w:name="Grid Table 6 Colorful" w:uiPriority="51"/>
+    <w:lsdException w:name="Grid Table 7 Colorful" w:uiPriority="52"/>
+    <w:lsdException w:name="Grid Table 1 Light Accent 1" w:uiPriority="46"/>
+    <w:lsdException w:name="Grid Table 2 Accent 1" w:uiPriority="47"/>
+    <w:lsdException w:name="Grid Table 3 Accent 1" w:uiPriority="48"/>
+    <w:lsdException w:name="Grid Table 4 Accent 1" w:uiPriority="49"/>
+    <w:lsdException w:name="Grid Table 5 Dark Accent 1" w:uiPriority="50"/>
+    <w:lsdException w:name="Grid Table 6 Colorful Accent 1" w:uiPriority="51"/>
+    <w:lsdException w:name="Grid Table 7 Colorful Accent 1" w:uiPriority="52"/>
+    <w:lsdException w:name="Grid Table 1 Light Accent 2" w:uiPriority="46"/>
+    <w:lsdException w:name="Grid Table 2 Accent 2" w:uiPriority="47"/>
+    <w:lsdException w:name="Grid Table 3 Accent 2" w:uiPriority="48"/>
+    <w:lsdException w:name="Grid Table 4 Accent 2" w:uiPriority="49"/>
+    <w:lsdException w:name="Grid Table 5 Dark Accent 2" w:uiPriority="50"/>
+    <w:lsdException w:name="Grid Table 6 Colorful Accent 2" w:uiPriority="51"/>
+    <w:lsdException w:name="Grid Table 7 Colorful Accent 2" w:uiPriority="52"/>
+    <w:lsdException w:name="Grid Table 1 Light Accent 3" w:uiPriority="46"/>
+    <w:lsdException w:name="Grid Table 2 Accent 3" w:uiPriority="47"/>
+    <w:lsdException w:name="Grid Table 3 Accent 3" w:uiPriority="48"/>
+    <w:lsdException w:name="Grid Table 4 Accent 3" w:uiPriority="49"/>
+    <w:lsdException w:name="Grid Table 5 Dark Accent 3" w:uiPriority="50"/>
+    <w:lsdException w:name="Grid Table 6 Colorful Accent 3" w:uiPriority="51"/>
+    <w:lsdException w:name="Grid Table 7 Colorful Accent 3" w:uiPriority="52"/>
+    <w:lsdException w:name="Grid Table 1 Light Accent 4" w:uiPriority="46"/>
+    <w:lsdException w:name="Grid Table 2 Accent 4" w:uiPriority="47"/>
+    <w:lsdException w:name="Grid Table 3 Accent 4" w:uiPriority="48"/>
+    <w:lsdException w:name="Grid Table 4 Accent 4" w:uiPriority="49"/>
+    <w:lsdException w:name="Grid Table 5 Dark Accent 4" w:uiPriority="50"/>
+    <w:lsdException w:name="Grid Table 6 Colorful Accent 4" w:uiPriority="51"/>
+    <w:lsdException w:name="Grid Table 7 Colorful Accent 4" w:uiPriority="52"/>
+    <w:lsdException w:name="Grid Table 1 Light Accent 5" w:uiPriority="46"/>
+    <w:lsdException w:name="Grid Table 2 Accent 5" w:uiPriority="47"/>
+    <w:lsdException w:name="Grid Table 3 Accent 5" w:uiPriority="48"/>
+    <w:lsdException w:name="Grid Table 4 Accent 5" w:uiPriority="49"/>
+    <w:lsdException w:name="Grid Table 5 Dark Accent 5" w:uiPriority="50"/>
+    <w:lsdException w:name="Grid Table 6 Colorful Accent 5" w:uiPriority="51"/>
+    <w:lsdException w:name="Grid Table 7 Colorful Accent 5" w:uiPriority="52"/>
+    <w:lsdException w:name="Grid Table 1 Light Accent 6" w:uiPriority="46"/>
+    <w:lsdException w:name="Grid Table 2 Accent 6" w:uiPriority="47"/>
+    <w:lsdException w:name="Grid Table 3 Accent 6" w:uiPriority="48"/>
+    <w:lsdException w:name="Grid Table 4 Accent 6" w:uiPriority="49"/>
+    <w:lsdException w:name="Grid Table 5 Dark Accent 6" w:uiPriority="50"/>
+    <w:lsdException w:name="Grid Table 6 Colorful Accent 6" w:uiPriority="51"/>
+    <w:lsdException w:name="Grid Table 7 Colorful Accent 6" w:uiPriority="52"/>
+    <w:lsdException w:name="List Table 1 Light" w:uiPriority="46"/>
+    <w:lsdException w:name="List Table 2" w:uiPriority="47"/>
+    <w:lsdException w:name="List Table 3" w:uiPriority="48"/>
+    <w:lsdException w:name="List Table 4" w:uiPriority="49"/>
+    <w:lsdException w:name="List Table 5 Dark" w:uiPriority="50"/>
+    <w:lsdException w:name="List Table 6 Colorful" w:uiPriority="51"/>
+    <w:lsdException w:name="List Table 7 Colorful" w:uiPriority="52"/>
+    <w:lsdException w:name="List Table 1 Light Accent 1" w:uiPriority="46"/>
+    <w:lsdException w:name="List Table 2 Accent 1" w:uiPriority="47"/>
+    <w:lsdException w:name="List Table 3 Accent 1" w:uiPriority="48"/>
+    <w:lsdException w:name="List Table 4 Accent 1" w:uiPriority="49"/>
+    <w:lsdException w:name="List Table 5 Dark Accent 1" w:uiPriority="50"/>
+    <w:lsdException w:name="List Table 6 Colorful Accent 1" w:uiPriority="51"/>
+    <w:lsdException w:name="List Table 7 Colorful Accent 1" w:uiPriority="52"/>
+    <w:lsdException w:name="List Table 1 Light Accent 2" w:uiPriority="46"/>
+    <w:lsdException w:name="List Table 2 Accent 2" w:uiPriority="47"/>
+    <w:lsdException w:name="List Table 3 Accent 2" w:uiPriority="48"/>
+    <w:lsdException w:name="List Table 4 Accent 2" w:uiPriority="49"/>
+    <w:lsdException w:name="List Table 5 Dark Accent 2" w:uiPriority="50"/>
+    <w:lsdException w:name="List Table 6 Colorful Accent 2" w:uiPriority="51"/>
+    <w:lsdException w:name="List Table 7 Colorful Accent 2" w:uiPriority="52"/>
+    <w:lsdException w:name="List Table 1 Light Accent 3" w:uiPriority="46"/>
+    <w:lsdException w:name="List Table 2 Accent 3" w:uiPriority="47"/>
+    <w:lsdException w:name="List Table 3 Accent 3" w:uiPriority="48"/>
+    <w:lsdException w:name="List Table 4 Accent 3" w:uiPriority="49"/>
+    <w:lsdException w:name="List Table 5 Dark Accent 3" w:uiPriority="50"/>
+    <w:lsdException w:name="List Table 6 Colorful Accent 3" w:uiPriority="51"/>
+    <w:lsdException w:name="List Table 7 Colorful Accent 3" w:uiPriority="52"/>
+    <w:lsdException w:name="List Table 1 Light Accent 4" w:uiPriority="46"/>
+    <w:lsdException w:name="List Table 2 Accent 4" w:uiPriority="47"/>
+    <w:lsdException w:name="List Table 3 Accent 4" w:uiPriority="48"/>
+    <w:lsdException w:name="List Table 4 Accent 4" w:uiPriority="49"/>
+    <w:lsdException w:name="List Table 5 Dark Accent 4" w:uiPriority="50"/>
+    <w:lsdException w:name="List Table 6 Colorful Accent 4" w:uiPriority="51"/>
+    <w:lsdException w:name="List Table 7 Colorful Accent 4" w:uiPriority="52"/>
+    <w:lsdException w:name="List Table 1 Light Accent 5" w:uiPriority="46"/>
+    <w:lsdException w:name="List Table 2 Accent 5" w:uiPriority="47"/>
+    <w:lsdException w:name="List Table 3 Accent 5" w:uiPriority="48"/>
+    <w:lsdException w:name="List Table 4 Accent 5" w:uiPriority="49"/>
+    <w:lsdException w:name="List Table 5 Dark Accent 5" w:uiPriority="50"/>
+    <w:lsdException w:name="List Table 6 Colorful Accent 5" w:uiPriority="51"/>
+    <w:lsdException w:name="List Table 7 Colorful Accent 5" w:uiPriority="52"/>
+    <w:lsdException w:name="List Table 1 Light Accent 6" w:uiPriority="46"/>
+    <w:lsdException w:name="List Table 2 Accent 6" w:uiPriority="47"/>
+    <w:lsdException w:name="List Table 3 Accent 6" w:uiPriority="48"/>
+    <w:lsdException w:name="List Table 4 Accent 6" w:uiPriority="49"/>
+    <w:lsdException w:name="List Table 5 Dark Accent 6" w:uiPriority="50"/>
+    <w:lsdException w:name="List Table 6 Colorful Accent 6" w:uiPriority="51"/>
+    <w:lsdException w:name="List Table 7 Colorful Accent 6" w:uiPriority="52"/>
+    <w:lsdException w:name="Mention" w:semiHidden="1" w:unhideWhenUsed="1"/>
+    <w:lsdException w:name="Smart Hyperlink" w:semiHidden="1" w:unhideWhenUsed="1"/>
+    <w:lsdException w:name="Hashtag" w:semiHidden="1" w:unhideWhenUsed="1"/>
+    <w:lsdException w:name="Unresolved Mention" w:semiHidden="1" w:unhideWhenUsed="1"/>
+    <w:lsdException w:name="Smart Link" w:semiHidden="1" w:unhideWhenUsed="1"/>
+  </w:latentStyles>
+  <w:style w:type="paragraph" w:default="1" w:styleId="Normal">
+    <w:name w:val="Normal"/>
+    <w:qFormat/>
+  </w:style>
+  <w:style w:type="character" w:default="1" w:styleId="DefaultParagraphFont">
+    <w:name w:val="Default Paragraph Font"/>
+    <w:uiPriority w:val="1"/>
+    <w:semiHidden/>
+    <w:unhideWhenUsed/>
+  </w:style>
+  <w:style w:type="table" w:default="1" w:styleId="TableNormal">
+    <w:name w:val="Normal Table"/>
+    <w:uiPriority w:val="99"/>
+    <w:semiHidden/>
+    <w:unhideWhenUsed/>
+    <w:tblPr>
+      <w:tblInd w:w="0" w:type="dxa"/>
+      <w:tblCellMar>
+        <w:top w:w="0" w:type="dxa"/>
+        <w:left w:w="108" w:type="dxa"/>
+        <w:bottom w:w="0" w:type="dxa"/>
+        <w:right w:w="108" w:type="dxa"/>
+      </w:tblCellMar>
+    </w:tblPr>
+  </w:style>
+  <w:style w:type="numbering" w:default="1" w:styleId="NoList">
+    <w:name w:val="No List"/>
+    <w:uiPriority w:val="99"/>
+    <w:semiHidden/>
+    <w:unhideWhenUsed/>
+  </w:style>
+  <w:style w:type="character" w:styleId="PlaceholderText">
+    <w:name w:val="Placeholder Text"/>
+    <w:basedOn w:val="DefaultParagraphFont"/>
+    <w:uiPriority w:val="99"/>
+    <w:semiHidden/>
+    <w:rsid w:val="00495C44"/>
+    <w:rPr>
+      <w:color w:val="808080"/>
+    </w:rPr>
+  </w:style>
+  <w:style w:type="paragraph" w:customStyle="1" w:styleId="AD42178E3B5F4519B7439A4FC17A5F94">
+    <w:name w:val="AD42178E3B5F4519B7439A4FC17A5F94"/>
+    <w:rsid w:val="00495C44"/>
+  </w:style>
+  <w:style w:type="paragraph" w:customStyle="1" w:styleId="F9A6CC89D0704F5D9BC5805117499B84">
+    <w:name w:val="F9A6CC89D0704F5D9BC5805117499B84"/>
+    <w:rsid w:val="00495C44"/>
+  </w:style>
+  <w:style w:type="paragraph" w:customStyle="1" w:styleId="53A91A515FF34C7D811604090611F281">
+    <w:name w:val="53A91A515FF34C7D811604090611F281"/>
+    <w:rsid w:val="00495C44"/>
+  </w:style>
+</w:styles>
+</file>
+
+<file path=word/glossary/webSettings.xml><?xml version="1.0" encoding="utf-8"?>
+<w:webSettings xmlns:mc="http://schemas.openxmlformats.org/markup-compatibility/2006" xmlns:r="http://schemas.openxmlformats.org/officeDocument/2006/relationships" xmlns:w="http://schemas.openxmlformats.org/wordprocessingml/2006/main" xmlns:w14="http://schemas.microsoft.com/office/word/2010/wordml" xmlns:w15="http://schemas.microsoft.com/office/word/2012/wordml" xmlns:w16cex="http://schemas.microsoft.com/office/word/2018/wordml/cex" xmlns:w16cid="http://schemas.microsoft.com/office/word/2016/wordml/cid" xmlns:w16="http://schemas.microsoft.com/office/word/2018/wordml" xmlns:w16sdtdh="http://schemas.microsoft.com/office/word/2020/wordml/sdtdatahash" xmlns:w16se="http://schemas.microsoft.com/office/word/2015/wordml/symex" mc:Ignorable="w14 w15 w16se w16cid w16 w16cex w16sdtdh">
+  <w:optimizeForBrowser/>
+  <w:allowPNG/>
+</w:webSettings>
 </file>
 
 <file path=word/theme/theme1.xml><?xml version="1.0" encoding="utf-8"?>
@@ -1296,4 +4805,35 @@
     </a:ext>
   </a:extLst>
 </a:theme>
+</file>
+
+<file path=customXml/item1.xml><?xml version="1.0" encoding="utf-8"?>
+<CoverPageProperties xmlns="http://schemas.microsoft.com/office/2006/coverPageProps">
+  <PublishDate>2024-03-16T00:00:00</PublishDate>
+  <Abstract/>
+  <CompanyAddress/>
+  <CompanyPhone/>
+  <CompanyFax/>
+  <CompanyEmail/>
+</CoverPageProperties>
+</file>
+
+<file path=customXml/item2.xml><?xml version="1.0" encoding="utf-8"?>
+<b:Sources xmlns:b="http://schemas.openxmlformats.org/officeDocument/2006/bibliography" xmlns="http://schemas.openxmlformats.org/officeDocument/2006/bibliography" SelectedStyle="\APASixthEditionOfficeOnline.xsl" StyleName="APA" Version="6"/>
+</file>
+
+<file path=customXml/itemProps1.xml><?xml version="1.0" encoding="utf-8"?>
+<ds:datastoreItem xmlns:ds="http://schemas.openxmlformats.org/officeDocument/2006/customXml" ds:itemID="{55AF091B-3C7A-41E3-B477-F2FDAA23CFDA}">
+  <ds:schemaRefs>
+    <ds:schemaRef ds:uri="http://schemas.microsoft.com/office/2006/coverPageProps"/>
+  </ds:schemaRefs>
+</ds:datastoreItem>
+</file>
+
+<file path=customXml/itemProps2.xml><?xml version="1.0" encoding="utf-8"?>
+<ds:datastoreItem xmlns:ds="http://schemas.openxmlformats.org/officeDocument/2006/customXml" ds:itemID="{5DE0FFDD-9E64-4834-9FD1-101CE0E9FFEF}">
+  <ds:schemaRefs>
+    <ds:schemaRef ds:uri="http://schemas.openxmlformats.org/officeDocument/2006/bibliography"/>
+  </ds:schemaRefs>
+</ds:datastoreItem>
 </file>
</xml_diff>